<commit_message>
Updated the demo code
</commit_message>
<xml_diff>
--- a/Lesson Plans and Notes/LP17SpW09Session1_CS133JS.docx
+++ b/Lesson Plans and Notes/LP17SpW09Session1_CS133JS.docx
@@ -31,6 +31,13 @@
         </w:rPr>
         <w:t xml:space="preserve"> of the DOM</w:t>
       </w:r>
+      <w:r>
+        <w:rPr>
+          <w:b/>
+          <w:u w:val="single"/>
+        </w:rPr>
+        <w:br/>
+      </w:r>
     </w:p>
     <w:p>
       <w:pPr>
@@ -49,6 +56,12 @@
         </w:rPr>
         <w:t>By DOM collection:</w:t>
       </w:r>
+      <w:r>
+        <w:rPr>
+          <w:rFonts w:asciiTheme="minorHAnsi" w:eastAsia="Times New Roman" w:hAnsiTheme="minorHAnsi"/>
+        </w:rPr>
+        <w:br/>
+      </w:r>
     </w:p>
     <w:p>
       <w:pPr>
@@ -77,6 +90,7 @@
       <w:r>
         <w:rPr>
           <w:rFonts w:ascii="Courier" w:eastAsia="Times New Roman" w:hAnsi="Courier"/>
+          <w:color w:val="0432FF"/>
         </w:rPr>
         <w:t>var</w:t>
       </w:r>
@@ -84,6 +98,7 @@
       <w:r>
         <w:rPr>
           <w:rFonts w:ascii="Courier" w:eastAsia="Times New Roman" w:hAnsi="Courier"/>
+          <w:color w:val="0432FF"/>
         </w:rPr>
         <w:t xml:space="preserve"> </w:t>
       </w:r>
@@ -92,19 +107,7 @@
         <w:rPr>
           <w:rFonts w:ascii="Courier" w:eastAsia="Times New Roman" w:hAnsi="Courier"/>
         </w:rPr>
-        <w:t>i</w:t>
-      </w:r>
-      <w:r>
-        <w:rPr>
-          <w:rFonts w:ascii="Courier" w:eastAsia="Times New Roman" w:hAnsi="Courier"/>
-        </w:rPr>
-        <w:t>mage</w:t>
-      </w:r>
-      <w:r>
-        <w:rPr>
-          <w:rFonts w:ascii="Courier" w:eastAsia="Times New Roman" w:hAnsi="Courier"/>
-        </w:rPr>
-        <w:t>Array</w:t>
+        <w:t>imageArray</w:t>
       </w:r>
       <w:proofErr w:type="spellEnd"/>
       <w:r>
@@ -128,6 +131,12 @@
           <w:rFonts w:ascii="Courier" w:eastAsia="Times New Roman" w:hAnsi="Courier"/>
         </w:rPr>
         <w:t>;</w:t>
+      </w:r>
+      <w:r>
+        <w:rPr>
+          <w:rFonts w:ascii="Courier" w:eastAsia="Times New Roman" w:hAnsi="Courier"/>
+        </w:rPr>
+        <w:br/>
       </w:r>
     </w:p>
     <w:p>
@@ -147,6 +156,12 @@
         </w:rPr>
         <w:t>Accessing a single element</w:t>
       </w:r>
+      <w:r>
+        <w:rPr>
+          <w:rFonts w:asciiTheme="minorHAnsi" w:eastAsia="Times New Roman" w:hAnsiTheme="minorHAnsi"/>
+        </w:rPr>
+        <w:br/>
+      </w:r>
     </w:p>
     <w:p>
       <w:pPr>
@@ -175,6 +190,7 @@
       <w:r>
         <w:rPr>
           <w:rFonts w:ascii="Courier" w:eastAsia="Times New Roman" w:hAnsi="Courier"/>
+          <w:color w:val="0432FF"/>
         </w:rPr>
         <w:t>var</w:t>
       </w:r>
@@ -213,7 +229,26 @@
         <w:rPr>
           <w:rFonts w:ascii="Courier" w:eastAsia="Times New Roman" w:hAnsi="Courier"/>
         </w:rPr>
-        <w:t>[0];</w:t>
+        <w:t>[</w:t>
+      </w:r>
+      <w:r>
+        <w:rPr>
+          <w:rFonts w:ascii="Courier" w:eastAsia="Times New Roman" w:hAnsi="Courier"/>
+          <w:color w:val="00B050"/>
+        </w:rPr>
+        <w:t>0</w:t>
+      </w:r>
+      <w:r>
+        <w:rPr>
+          <w:rFonts w:ascii="Courier" w:eastAsia="Times New Roman" w:hAnsi="Courier"/>
+        </w:rPr>
+        <w:t>];</w:t>
+      </w:r>
+      <w:r>
+        <w:rPr>
+          <w:rFonts w:ascii="Courier" w:eastAsia="Times New Roman" w:hAnsi="Courier"/>
+        </w:rPr>
+        <w:br/>
       </w:r>
     </w:p>
     <w:p>
@@ -243,6 +278,7 @@
       <w:r>
         <w:rPr>
           <w:rFonts w:ascii="Courier" w:eastAsia="Times New Roman" w:hAnsi="Courier"/>
+          <w:color w:val="0432FF"/>
         </w:rPr>
         <w:t>var</w:t>
       </w:r>
@@ -250,6 +286,7 @@
       <w:r>
         <w:rPr>
           <w:rFonts w:ascii="Courier" w:eastAsia="Times New Roman" w:hAnsi="Courier"/>
+          <w:color w:val="0432FF"/>
         </w:rPr>
         <w:t xml:space="preserve"> </w:t>
       </w:r>
@@ -309,6 +346,7 @@
       <w:r>
         <w:rPr>
           <w:rFonts w:ascii="Courier" w:eastAsia="Times New Roman" w:hAnsi="Courier"/>
+          <w:color w:val="0432FF"/>
         </w:rPr>
         <w:t>var</w:t>
       </w:r>
@@ -316,9 +354,17 @@
       <w:r>
         <w:rPr>
           <w:rFonts w:ascii="Courier" w:eastAsia="Times New Roman" w:hAnsi="Courier"/>
+          <w:color w:val="0432FF"/>
           <w:shd w:val="clear" w:color="auto" w:fill="FFFFFF"/>
         </w:rPr>
-        <w:t xml:space="preserve"> paragraphs = </w:t>
+        <w:t> </w:t>
+      </w:r>
+      <w:r>
+        <w:rPr>
+          <w:rFonts w:ascii="Courier" w:eastAsia="Times New Roman" w:hAnsi="Courier"/>
+          <w:shd w:val="clear" w:color="auto" w:fill="FFFFFF"/>
+        </w:rPr>
+        <w:t xml:space="preserve">paragraphs = </w:t>
       </w:r>
       <w:proofErr w:type="spellStart"/>
       <w:proofErr w:type="gramStart"/>
@@ -347,6 +393,7 @@
       <w:r>
         <w:rPr>
           <w:rFonts w:ascii="Courier" w:eastAsia="Times New Roman" w:hAnsi="Courier"/>
+          <w:color w:val="C00000"/>
         </w:rPr>
         <w:t>"p"</w:t>
       </w:r>
@@ -356,6 +403,13 @@
           <w:shd w:val="clear" w:color="auto" w:fill="FFFFFF"/>
         </w:rPr>
         <w:t>);</w:t>
+      </w:r>
+      <w:r>
+        <w:rPr>
+          <w:rFonts w:ascii="Courier" w:eastAsia="Times New Roman" w:hAnsi="Courier"/>
+          <w:shd w:val="clear" w:color="auto" w:fill="FFFFFF"/>
+        </w:rPr>
+        <w:br/>
       </w:r>
     </w:p>
     <w:p>
@@ -385,6 +439,7 @@
       <w:r>
         <w:rPr>
           <w:rFonts w:ascii="Courier" w:eastAsia="Times New Roman" w:hAnsi="Courier"/>
+          <w:color w:val="0432FF"/>
           <w:shd w:val="clear" w:color="auto" w:fill="FFFFFF"/>
         </w:rPr>
         <w:t>var</w:t>
@@ -393,9 +448,17 @@
       <w:r>
         <w:rPr>
           <w:rFonts w:ascii="Courier" w:eastAsia="Times New Roman" w:hAnsi="Courier"/>
+          <w:color w:val="0432FF"/>
           <w:shd w:val="clear" w:color="auto" w:fill="FFFFFF"/>
         </w:rPr>
-        <w:t xml:space="preserve"> paragraph = </w:t>
+        <w:t xml:space="preserve"> </w:t>
+      </w:r>
+      <w:r>
+        <w:rPr>
+          <w:rFonts w:ascii="Courier" w:eastAsia="Times New Roman" w:hAnsi="Courier"/>
+          <w:shd w:val="clear" w:color="auto" w:fill="FFFFFF"/>
+        </w:rPr>
+        <w:t xml:space="preserve">paragraph = </w:t>
       </w:r>
       <w:proofErr w:type="spellStart"/>
       <w:proofErr w:type="gramStart"/>
@@ -424,6 +487,7 @@
       <w:r>
         <w:rPr>
           <w:rFonts w:ascii="Courier" w:eastAsia="Times New Roman" w:hAnsi="Courier"/>
+          <w:color w:val="C00000"/>
         </w:rPr>
         <w:t>"subtitle"</w:t>
       </w:r>
@@ -549,7 +613,13 @@
         <w:rPr>
           <w:rFonts w:asciiTheme="minorHAnsi" w:hAnsiTheme="minorHAnsi"/>
         </w:rPr>
-        <w:t>jQuery is just a library of JavaScript objects and methods</w:t>
+        <w:t xml:space="preserve">jQuery is a library of JavaScript objects and </w:t>
+      </w:r>
+      <w:r>
+        <w:rPr>
+          <w:rFonts w:asciiTheme="minorHAnsi" w:hAnsiTheme="minorHAnsi"/>
+        </w:rPr>
+        <w:t>functions</w:t>
       </w:r>
     </w:p>
     <w:p>
@@ -568,7 +638,19 @@
         <w:rPr>
           <w:rFonts w:asciiTheme="minorHAnsi" w:hAnsiTheme="minorHAnsi"/>
         </w:rPr>
-        <w:t xml:space="preserve">You can add jQuery to your page by downloading it from </w:t>
+        <w:t xml:space="preserve">You can add jQuery to your </w:t>
+      </w:r>
+      <w:r>
+        <w:rPr>
+          <w:rFonts w:asciiTheme="minorHAnsi" w:hAnsiTheme="minorHAnsi"/>
+        </w:rPr>
+        <w:t xml:space="preserve">web </w:t>
+      </w:r>
+      <w:r>
+        <w:rPr>
+          <w:rFonts w:asciiTheme="minorHAnsi" w:hAnsiTheme="minorHAnsi"/>
+        </w:rPr>
+        <w:t xml:space="preserve">page by downloading it from </w:t>
       </w:r>
       <w:hyperlink r:id="rId8" w:history="1">
         <w:r>
@@ -681,6 +763,13 @@
           <w:rFonts w:ascii="Courier" w:eastAsia="Times New Roman" w:hAnsi="Courier"/>
           <w:color w:val="0000CD"/>
         </w:rPr>
+        <w:t xml:space="preserve">  </w:t>
+      </w:r>
+      <w:r>
+        <w:rPr>
+          <w:rFonts w:ascii="Courier" w:eastAsia="Times New Roman" w:hAnsi="Courier"/>
+          <w:color w:val="0000CD"/>
+        </w:rPr>
         <w:t>&lt;</w:t>
       </w:r>
       <w:r>
@@ -754,6 +843,13 @@
           <w:color w:val="0000CD"/>
         </w:rPr>
         <w:t>&gt;</w:t>
+      </w:r>
+      <w:r>
+        <w:rPr>
+          <w:rFonts w:ascii="Courier" w:eastAsia="Times New Roman" w:hAnsi="Courier"/>
+          <w:color w:val="0000CD"/>
+        </w:rPr>
+        <w:br/>
       </w:r>
     </w:p>
     <w:p>
@@ -769,14 +865,34 @@
         <w:adjustRightInd w:val="0"/>
         <w:spacing w:before="240" w:after="0" w:line="240" w:lineRule="auto"/>
         <w:rPr>
-          <w:rFonts w:asciiTheme="majorHAnsi" w:hAnsiTheme="majorHAnsi"/>
-        </w:rPr>
-      </w:pPr>
-      <w:r>
-        <w:rPr>
-          <w:rFonts w:asciiTheme="minorHAnsi" w:hAnsiTheme="minorHAnsi"/>
-        </w:rPr>
-        <w:t xml:space="preserve">Or, you can just put a link to a jQuery library that is hosted on a CDN (Content Delivery Network). </w:t>
+          <w:rFonts w:asciiTheme="minorHAnsi" w:hAnsiTheme="minorHAnsi"/>
+        </w:rPr>
+      </w:pPr>
+      <w:r>
+        <w:rPr>
+          <w:rFonts w:asciiTheme="minorHAnsi" w:hAnsiTheme="minorHAnsi"/>
+        </w:rPr>
+        <w:t xml:space="preserve">Or, you can just put a link to </w:t>
+      </w:r>
+      <w:r>
+        <w:rPr>
+          <w:rFonts w:asciiTheme="minorHAnsi" w:hAnsiTheme="minorHAnsi"/>
+        </w:rPr>
+        <w:t>a</w:t>
+      </w:r>
+      <w:r>
+        <w:rPr>
+          <w:rFonts w:asciiTheme="minorHAnsi" w:hAnsiTheme="minorHAnsi"/>
+        </w:rPr>
+        <w:t xml:space="preserve"> </w:t>
+      </w:r>
+      <w:bookmarkStart w:id="0" w:name="_GoBack"/>
+      <w:bookmarkEnd w:id="0"/>
+      <w:r>
+        <w:rPr>
+          <w:rFonts w:asciiTheme="minorHAnsi" w:hAnsiTheme="minorHAnsi"/>
+        </w:rPr>
+        <w:t xml:space="preserve">jQuery library is hosted on a CDN (Content Delivery Network). </w:t>
       </w:r>
       <w:r>
         <w:rPr>
@@ -845,6 +961,14 @@
           <w:color w:val="0000CD"/>
           <w:shd w:val="clear" w:color="auto" w:fill="FFFFFF"/>
         </w:rPr>
+        <w:t xml:space="preserve">  </w:t>
+      </w:r>
+      <w:r>
+        <w:rPr>
+          <w:rFonts w:ascii="Courier" w:eastAsia="Times New Roman" w:hAnsi="Courier"/>
+          <w:color w:val="0000CD"/>
+          <w:shd w:val="clear" w:color="auto" w:fill="FFFFFF"/>
+        </w:rPr>
         <w:t>&lt;</w:t>
       </w:r>
       <w:r>
@@ -885,6 +1009,14 @@
           <w:color w:val="FF0000"/>
           <w:shd w:val="clear" w:color="auto" w:fill="FFFFFF"/>
         </w:rPr>
+        <w:t xml:space="preserve">  </w:t>
+      </w:r>
+      <w:r>
+        <w:rPr>
+          <w:rFonts w:ascii="Courier" w:eastAsia="Times New Roman" w:hAnsi="Courier"/>
+          <w:color w:val="FF0000"/>
+          <w:shd w:val="clear" w:color="auto" w:fill="FFFFFF"/>
+        </w:rPr>
         <w:t>src</w:t>
       </w:r>
       <w:r>
@@ -909,6 +1041,14 @@
           <w:color w:val="0000CD"/>
           <w:shd w:val="clear" w:color="auto" w:fill="FFFFFF"/>
         </w:rPr>
+        <w:t xml:space="preserve">  </w:t>
+      </w:r>
+      <w:r>
+        <w:rPr>
+          <w:rFonts w:ascii="Courier" w:eastAsia="Times New Roman" w:hAnsi="Courier"/>
+          <w:color w:val="0000CD"/>
+          <w:shd w:val="clear" w:color="auto" w:fill="FFFFFF"/>
+        </w:rPr>
         <w:t>&lt;</w:t>
       </w:r>
       <w:r>
@@ -958,13 +1098,6 @@
         </w:rPr>
         <w:t>&gt;</w:t>
       </w:r>
-    </w:p>
-    <w:p>
-      <w:pPr>
-        <w:rPr>
-          <w:rFonts w:asciiTheme="minorHAnsi" w:hAnsiTheme="minorHAnsi"/>
-        </w:rPr>
-      </w:pPr>
       <w:r>
         <w:rPr>
           <w:rFonts w:asciiTheme="minorHAnsi" w:hAnsiTheme="minorHAnsi"/>
@@ -1245,25 +1378,7 @@
           <w:sz w:val="22"/>
           <w:szCs w:val="22"/>
         </w:rPr>
-        <w:t xml:space="preserve"> </w:t>
-      </w:r>
-      <w:r>
-        <w:rPr>
-          <w:rFonts w:asciiTheme="minorHAnsi" w:eastAsia="Times New Roman" w:hAnsiTheme="minorHAnsi"/>
-          <w:color w:val="000000"/>
-          <w:sz w:val="22"/>
-          <w:szCs w:val="22"/>
-        </w:rPr>
-        <w:t xml:space="preserve">– </w:t>
-      </w:r>
-      <w:r>
-        <w:rPr>
-          <w:rFonts w:asciiTheme="minorHAnsi" w:eastAsia="Times New Roman" w:hAnsiTheme="minorHAnsi"/>
-          <w:color w:val="000000"/>
-          <w:sz w:val="22"/>
-          <w:szCs w:val="22"/>
-        </w:rPr>
-        <w:t xml:space="preserve"> a "query</w:t>
+        <w:t xml:space="preserve"> –  a "query</w:t>
       </w:r>
       <w:r>
         <w:rPr>
@@ -1372,7 +1487,7 @@
           <w:sz w:val="22"/>
           <w:szCs w:val="22"/>
         </w:rPr>
-        <w:t xml:space="preserve">–  </w:t>
+        <w:t xml:space="preserve">–  a method </w:t>
       </w:r>
       <w:r>
         <w:rPr>
@@ -1381,7 +1496,7 @@
           <w:sz w:val="22"/>
           <w:szCs w:val="22"/>
         </w:rPr>
-        <w:t xml:space="preserve">a method </w:t>
+        <w:t>that will</w:t>
       </w:r>
       <w:r>
         <w:rPr>
@@ -1390,7 +1505,7 @@
           <w:sz w:val="22"/>
           <w:szCs w:val="22"/>
         </w:rPr>
-        <w:t>that will</w:t>
+        <w:t xml:space="preserve"> be called on the </w:t>
       </w:r>
       <w:r>
         <w:rPr>
@@ -1399,7 +1514,7 @@
           <w:sz w:val="22"/>
           <w:szCs w:val="22"/>
         </w:rPr>
-        <w:t xml:space="preserve"> be called on the </w:t>
+        <w:t xml:space="preserve">selected </w:t>
       </w:r>
       <w:r>
         <w:rPr>
@@ -1408,16 +1523,341 @@
           <w:sz w:val="22"/>
           <w:szCs w:val="22"/>
         </w:rPr>
-        <w:t xml:space="preserve">selected </w:t>
-      </w:r>
-      <w:r>
-        <w:rPr>
-          <w:rFonts w:asciiTheme="minorHAnsi" w:eastAsia="Times New Roman" w:hAnsiTheme="minorHAnsi"/>
-          <w:color w:val="000000"/>
-          <w:sz w:val="22"/>
-          <w:szCs w:val="22"/>
-        </w:rPr>
         <w:t>object</w:t>
+      </w:r>
+    </w:p>
+    <w:p>
+      <w:pPr>
+        <w:widowControl w:val="0"/>
+        <w:numPr>
+          <w:ilvl w:val="2"/>
+          <w:numId w:val="23"/>
+        </w:numPr>
+        <w:autoSpaceDE w:val="0"/>
+        <w:autoSpaceDN w:val="0"/>
+        <w:adjustRightInd w:val="0"/>
+        <w:spacing w:before="240" w:beforeAutospacing="1" w:afterAutospacing="1"/>
+        <w:rPr>
+          <w:rFonts w:asciiTheme="minorHAnsi" w:hAnsiTheme="minorHAnsi"/>
+          <w:sz w:val="22"/>
+          <w:szCs w:val="22"/>
+        </w:rPr>
+      </w:pPr>
+      <w:r>
+        <w:rPr>
+          <w:rFonts w:asciiTheme="minorHAnsi" w:hAnsiTheme="minorHAnsi"/>
+          <w:sz w:val="22"/>
+          <w:szCs w:val="22"/>
+        </w:rPr>
+        <w:t>Example:</w:t>
+      </w:r>
+      <w:r>
+        <w:rPr>
+          <w:rFonts w:asciiTheme="minorHAnsi" w:hAnsiTheme="minorHAnsi"/>
+          <w:sz w:val="22"/>
+          <w:szCs w:val="22"/>
+        </w:rPr>
+        <w:br/>
+      </w:r>
+      <w:r>
+        <w:rPr>
+          <w:rFonts w:asciiTheme="minorHAnsi" w:hAnsiTheme="minorHAnsi"/>
+          <w:sz w:val="22"/>
+          <w:szCs w:val="22"/>
+        </w:rPr>
+        <w:t xml:space="preserve">The action in this example is </w:t>
+      </w:r>
+      <w:r>
+        <w:rPr>
+          <w:rFonts w:asciiTheme="minorHAnsi" w:hAnsiTheme="minorHAnsi"/>
+          <w:sz w:val="22"/>
+          <w:szCs w:val="22"/>
+        </w:rPr>
+        <w:t xml:space="preserve">the </w:t>
+      </w:r>
+      <w:proofErr w:type="gramStart"/>
+      <w:r>
+        <w:rPr>
+          <w:rFonts w:asciiTheme="minorHAnsi" w:hAnsiTheme="minorHAnsi"/>
+          <w:sz w:val="22"/>
+          <w:szCs w:val="22"/>
+        </w:rPr>
+        <w:t xml:space="preserve">jQuery </w:t>
+      </w:r>
+      <w:r>
+        <w:rPr>
+          <w:rFonts w:ascii="Courier" w:hAnsi="Courier"/>
+          <w:i/>
+          <w:sz w:val="22"/>
+          <w:szCs w:val="22"/>
+        </w:rPr>
+        <w:t>.</w:t>
+      </w:r>
+      <w:r>
+        <w:rPr>
+          <w:rFonts w:ascii="Courier" w:hAnsi="Courier"/>
+          <w:i/>
+          <w:sz w:val="22"/>
+          <w:szCs w:val="22"/>
+        </w:rPr>
+        <w:t>ready</w:t>
+      </w:r>
+      <w:proofErr w:type="gramEnd"/>
+      <w:r>
+        <w:rPr>
+          <w:rFonts w:asciiTheme="minorHAnsi" w:hAnsiTheme="minorHAnsi"/>
+          <w:sz w:val="22"/>
+          <w:szCs w:val="22"/>
+        </w:rPr>
+        <w:t xml:space="preserve"> method, which calls </w:t>
+      </w:r>
+      <w:r>
+        <w:rPr>
+          <w:rFonts w:asciiTheme="minorHAnsi" w:hAnsiTheme="minorHAnsi"/>
+          <w:sz w:val="22"/>
+          <w:szCs w:val="22"/>
+        </w:rPr>
+        <w:t xml:space="preserve">a </w:t>
+      </w:r>
+      <w:r>
+        <w:rPr>
+          <w:rFonts w:asciiTheme="minorHAnsi" w:hAnsiTheme="minorHAnsi"/>
+          <w:sz w:val="22"/>
+          <w:szCs w:val="22"/>
+        </w:rPr>
+        <w:t>self-invoking function.</w:t>
+      </w:r>
+      <w:r>
+        <w:rPr>
+          <w:rFonts w:asciiTheme="minorHAnsi" w:hAnsiTheme="minorHAnsi"/>
+          <w:color w:val="3C3C3C"/>
+          <w:sz w:val="22"/>
+          <w:szCs w:val="22"/>
+        </w:rPr>
+        <w:br/>
+      </w:r>
+      <w:r>
+        <w:rPr>
+          <w:rFonts w:ascii="Courier" w:eastAsia="Times New Roman" w:hAnsi="Courier"/>
+          <w:color w:val="0000CD"/>
+          <w:sz w:val="22"/>
+          <w:szCs w:val="22"/>
+          <w:shd w:val="clear" w:color="auto" w:fill="FFFFFF"/>
+        </w:rPr>
+        <w:t>&lt;</w:t>
+      </w:r>
+      <w:r>
+        <w:rPr>
+          <w:rFonts w:ascii="Courier" w:eastAsia="Times New Roman" w:hAnsi="Courier"/>
+          <w:color w:val="A52A2A"/>
+          <w:sz w:val="22"/>
+          <w:szCs w:val="22"/>
+          <w:shd w:val="clear" w:color="auto" w:fill="FFFFFF"/>
+        </w:rPr>
+        <w:t>script</w:t>
+      </w:r>
+      <w:r>
+        <w:rPr>
+          <w:rFonts w:ascii="Courier" w:eastAsia="Times New Roman" w:hAnsi="Courier"/>
+          <w:color w:val="0000CD"/>
+          <w:sz w:val="22"/>
+          <w:szCs w:val="22"/>
+          <w:shd w:val="clear" w:color="auto" w:fill="FFFFFF"/>
+        </w:rPr>
+        <w:t>&gt;</w:t>
+      </w:r>
+      <w:r>
+        <w:rPr>
+          <w:rFonts w:ascii="Courier" w:hAnsi="Courier"/>
+          <w:sz w:val="22"/>
+          <w:szCs w:val="22"/>
+        </w:rPr>
+        <w:br/>
+        <w:t xml:space="preserve">    $(document).ready(</w:t>
+      </w:r>
+      <w:r>
+        <w:rPr>
+          <w:rFonts w:ascii="Courier" w:hAnsi="Courier"/>
+          <w:sz w:val="22"/>
+          <w:szCs w:val="22"/>
+        </w:rPr>
+        <w:br/>
+        <w:t xml:space="preserve">        </w:t>
+      </w:r>
+      <w:r>
+        <w:rPr>
+          <w:rFonts w:ascii="Consolas" w:eastAsia="Times New Roman" w:hAnsi="Consolas"/>
+          <w:color w:val="0000CD"/>
+          <w:sz w:val="22"/>
+          <w:szCs w:val="22"/>
+          <w:shd w:val="clear" w:color="auto" w:fill="FFFFFF"/>
+        </w:rPr>
+        <w:t>function</w:t>
+      </w:r>
+      <w:r>
+        <w:rPr>
+          <w:rFonts w:ascii="Courier" w:hAnsi="Courier"/>
+          <w:sz w:val="22"/>
+          <w:szCs w:val="22"/>
+        </w:rPr>
+        <w:t>()</w:t>
+      </w:r>
+      <w:r>
+        <w:rPr>
+          <w:rFonts w:ascii="Courier" w:hAnsi="Courier"/>
+          <w:sz w:val="22"/>
+          <w:szCs w:val="22"/>
+        </w:rPr>
+        <w:br/>
+        <w:t xml:space="preserve">        </w:t>
+      </w:r>
+      <w:r>
+        <w:rPr>
+          <w:rFonts w:ascii="Courier" w:hAnsi="Courier"/>
+          <w:sz w:val="22"/>
+          <w:szCs w:val="22"/>
+        </w:rPr>
+        <w:t>{</w:t>
+      </w:r>
+      <w:r>
+        <w:rPr>
+          <w:rFonts w:ascii="Courier" w:hAnsi="Courier"/>
+          <w:sz w:val="22"/>
+          <w:szCs w:val="22"/>
+        </w:rPr>
+        <w:br/>
+        <w:t xml:space="preserve">        </w:t>
+      </w:r>
+      <w:r>
+        <w:rPr>
+          <w:rFonts w:ascii="Courier" w:hAnsi="Courier"/>
+          <w:sz w:val="22"/>
+          <w:szCs w:val="22"/>
+        </w:rPr>
+        <w:t xml:space="preserve">   </w:t>
+      </w:r>
+      <w:r>
+        <w:rPr>
+          <w:rFonts w:ascii="Courier" w:hAnsi="Courier"/>
+          <w:sz w:val="22"/>
+          <w:szCs w:val="22"/>
+        </w:rPr>
+        <w:t>alert(</w:t>
+      </w:r>
+      <w:r>
+        <w:rPr>
+          <w:rFonts w:ascii="Consolas" w:eastAsia="Times New Roman" w:hAnsi="Consolas"/>
+          <w:color w:val="A52A2A"/>
+          <w:sz w:val="22"/>
+          <w:szCs w:val="22"/>
+          <w:shd w:val="clear" w:color="auto" w:fill="FFFFFF"/>
+        </w:rPr>
+        <w:t>"Hello jQuery!"</w:t>
+      </w:r>
+      <w:r>
+        <w:rPr>
+          <w:rFonts w:ascii="Courier" w:hAnsi="Courier"/>
+          <w:sz w:val="22"/>
+          <w:szCs w:val="22"/>
+        </w:rPr>
+        <w:t>);</w:t>
+      </w:r>
+      <w:r>
+        <w:rPr>
+          <w:rFonts w:ascii="Courier" w:hAnsi="Courier"/>
+          <w:sz w:val="22"/>
+          <w:szCs w:val="22"/>
+        </w:rPr>
+        <w:br/>
+      </w:r>
+      <w:r>
+        <w:rPr>
+          <w:rFonts w:ascii="Courier" w:hAnsi="Courier"/>
+          <w:sz w:val="22"/>
+          <w:szCs w:val="22"/>
+        </w:rPr>
+        <w:t xml:space="preserve">    </w:t>
+      </w:r>
+      <w:r>
+        <w:rPr>
+          <w:rFonts w:ascii="Courier" w:hAnsi="Courier"/>
+          <w:sz w:val="22"/>
+          <w:szCs w:val="22"/>
+        </w:rPr>
+        <w:t xml:space="preserve">    </w:t>
+      </w:r>
+      <w:r>
+        <w:rPr>
+          <w:rFonts w:ascii="Courier" w:hAnsi="Courier"/>
+          <w:sz w:val="22"/>
+          <w:szCs w:val="22"/>
+        </w:rPr>
+        <w:t>}</w:t>
+      </w:r>
+      <w:r>
+        <w:rPr>
+          <w:rFonts w:ascii="Courier" w:hAnsi="Courier"/>
+          <w:sz w:val="22"/>
+          <w:szCs w:val="22"/>
+        </w:rPr>
+        <w:br/>
+        <w:t xml:space="preserve">    </w:t>
+      </w:r>
+      <w:r>
+        <w:rPr>
+          <w:rFonts w:ascii="Courier" w:hAnsi="Courier"/>
+          <w:sz w:val="22"/>
+          <w:szCs w:val="22"/>
+        </w:rPr>
+        <w:t>);</w:t>
+      </w:r>
+      <w:r>
+        <w:rPr>
+          <w:rFonts w:ascii="Courier" w:hAnsi="Courier"/>
+          <w:sz w:val="22"/>
+          <w:szCs w:val="22"/>
+        </w:rPr>
+        <w:br/>
+      </w:r>
+      <w:r>
+        <w:rPr>
+          <w:rFonts w:ascii="Courier" w:eastAsia="Times New Roman" w:hAnsi="Courier"/>
+          <w:color w:val="0000CD"/>
+          <w:sz w:val="22"/>
+          <w:szCs w:val="22"/>
+          <w:shd w:val="clear" w:color="auto" w:fill="FFFFFF"/>
+        </w:rPr>
+        <w:t>&lt;</w:t>
+      </w:r>
+      <w:r>
+        <w:rPr>
+          <w:rFonts w:ascii="Courier" w:eastAsia="Times New Roman" w:hAnsi="Courier"/>
+          <w:color w:val="A52A2A"/>
+          <w:sz w:val="22"/>
+          <w:szCs w:val="22"/>
+          <w:shd w:val="clear" w:color="auto" w:fill="FFFFFF"/>
+        </w:rPr>
+        <w:t>/script</w:t>
+      </w:r>
+      <w:r>
+        <w:rPr>
+          <w:rFonts w:ascii="Courier" w:eastAsia="Times New Roman" w:hAnsi="Courier"/>
+          <w:color w:val="0000CD"/>
+          <w:sz w:val="22"/>
+          <w:szCs w:val="22"/>
+          <w:shd w:val="clear" w:color="auto" w:fill="FFFFFF"/>
+        </w:rPr>
+        <w:t>&gt;</w:t>
+      </w:r>
+      <w:r>
+        <w:rPr>
+          <w:rFonts w:ascii="Courier" w:eastAsia="Times New Roman" w:hAnsi="Courier"/>
+          <w:color w:val="0000CD"/>
+          <w:sz w:val="22"/>
+          <w:szCs w:val="22"/>
+          <w:shd w:val="clear" w:color="auto" w:fill="FFFFFF"/>
+        </w:rPr>
+        <w:br/>
       </w:r>
     </w:p>
     <w:p>
@@ -1439,72 +1879,108 @@
       </w:pPr>
       <w:r>
         <w:rPr>
-          <w:rFonts w:asciiTheme="minorHAnsi" w:hAnsiTheme="minorHAnsi"/>
-          <w:sz w:val="22"/>
-          <w:szCs w:val="22"/>
-        </w:rPr>
-        <w:t>Example:</w:t>
-      </w:r>
-      <w:r>
-        <w:rPr>
-          <w:rFonts w:asciiTheme="minorHAnsi" w:hAnsiTheme="minorHAnsi"/>
-          <w:sz w:val="22"/>
-          <w:szCs w:val="22"/>
+          <w:rFonts w:asciiTheme="minorHAnsi" w:eastAsia="Times New Roman" w:hAnsiTheme="minorHAnsi"/>
+          <w:sz w:val="22"/>
+          <w:szCs w:val="22"/>
+          <w:shd w:val="clear" w:color="auto" w:fill="FFFFFF"/>
+        </w:rPr>
+        <w:t>Chaining: method calls can be chained, this is sometimes calle</w:t>
+      </w:r>
+      <w:r>
+        <w:rPr>
+          <w:rFonts w:asciiTheme="minorHAnsi" w:eastAsia="Times New Roman" w:hAnsiTheme="minorHAnsi"/>
+          <w:sz w:val="22"/>
+          <w:szCs w:val="22"/>
+          <w:shd w:val="clear" w:color="auto" w:fill="FFFFFF"/>
+        </w:rPr>
+        <w:t>d</w:t>
+      </w:r>
+      <w:r>
+        <w:rPr>
+          <w:rFonts w:asciiTheme="minorHAnsi" w:eastAsia="Times New Roman" w:hAnsiTheme="minorHAnsi"/>
+          <w:sz w:val="22"/>
+          <w:szCs w:val="22"/>
+          <w:shd w:val="clear" w:color="auto" w:fill="FFFFFF"/>
+        </w:rPr>
+        <w:t xml:space="preserve"> </w:t>
+      </w:r>
+      <w:r>
+        <w:rPr>
+          <w:rFonts w:asciiTheme="minorHAnsi" w:eastAsia="Times New Roman" w:hAnsiTheme="minorHAnsi"/>
+          <w:i/>
+          <w:sz w:val="22"/>
+          <w:szCs w:val="22"/>
+          <w:shd w:val="clear" w:color="auto" w:fill="FFFFFF"/>
+        </w:rPr>
+        <w:t>fluent</w:t>
+      </w:r>
+      <w:r>
+        <w:rPr>
+          <w:rFonts w:asciiTheme="minorHAnsi" w:eastAsia="Times New Roman" w:hAnsiTheme="minorHAnsi"/>
+          <w:sz w:val="22"/>
+          <w:szCs w:val="22"/>
+          <w:shd w:val="clear" w:color="auto" w:fill="FFFFFF"/>
+        </w:rPr>
+        <w:t xml:space="preserve"> syntax.</w:t>
+      </w:r>
+      <w:r>
+        <w:rPr>
+          <w:rFonts w:asciiTheme="minorHAnsi" w:eastAsia="Times New Roman" w:hAnsiTheme="minorHAnsi"/>
+          <w:sz w:val="22"/>
+          <w:szCs w:val="22"/>
+          <w:shd w:val="clear" w:color="auto" w:fill="FFFFFF"/>
         </w:rPr>
         <w:br/>
       </w:r>
       <w:r>
         <w:rPr>
-          <w:rFonts w:asciiTheme="minorHAnsi" w:hAnsiTheme="minorHAnsi"/>
-          <w:sz w:val="22"/>
-          <w:szCs w:val="22"/>
-        </w:rPr>
-        <w:t xml:space="preserve">The action in this example is </w:t>
-      </w:r>
-      <w:r>
-        <w:rPr>
-          <w:rFonts w:asciiTheme="minorHAnsi" w:hAnsiTheme="minorHAnsi"/>
-          <w:sz w:val="22"/>
-          <w:szCs w:val="22"/>
-        </w:rPr>
-        <w:t xml:space="preserve">the jQuery </w:t>
-      </w:r>
-      <w:r>
-        <w:rPr>
-          <w:rFonts w:ascii="Courier" w:hAnsi="Courier"/>
-          <w:sz w:val="22"/>
-          <w:szCs w:val="22"/>
-        </w:rPr>
-        <w:t>ready</w:t>
-      </w:r>
-      <w:r>
-        <w:rPr>
-          <w:rFonts w:asciiTheme="minorHAnsi" w:hAnsiTheme="minorHAnsi"/>
-          <w:sz w:val="22"/>
-          <w:szCs w:val="22"/>
-        </w:rPr>
-        <w:t xml:space="preserve"> method, which calls </w:t>
-      </w:r>
-      <w:r>
-        <w:rPr>
-          <w:rFonts w:asciiTheme="minorHAnsi" w:hAnsiTheme="minorHAnsi"/>
-          <w:sz w:val="22"/>
-          <w:szCs w:val="22"/>
-        </w:rPr>
-        <w:t xml:space="preserve">a </w:t>
-      </w:r>
-      <w:r>
-        <w:rPr>
-          <w:rFonts w:asciiTheme="minorHAnsi" w:hAnsiTheme="minorHAnsi"/>
-          <w:sz w:val="22"/>
-          <w:szCs w:val="22"/>
-        </w:rPr>
-        <w:t>self-invoking function.</w:t>
-      </w:r>
-      <w:r>
-        <w:rPr>
-          <w:rFonts w:asciiTheme="minorHAnsi" w:hAnsiTheme="minorHAnsi"/>
-          <w:color w:val="3C3C3C"/>
+          <w:rFonts w:ascii="Courier" w:hAnsi="Courier"/>
+          <w:sz w:val="22"/>
+          <w:szCs w:val="22"/>
+        </w:rPr>
+        <w:t>$("</w:t>
+      </w:r>
+      <w:proofErr w:type="spellStart"/>
+      <w:proofErr w:type="gramStart"/>
+      <w:r>
+        <w:rPr>
+          <w:rFonts w:ascii="Courier" w:hAnsi="Courier"/>
+          <w:sz w:val="22"/>
+          <w:szCs w:val="22"/>
+        </w:rPr>
+        <w:t>p:last</w:t>
+      </w:r>
+      <w:proofErr w:type="spellEnd"/>
+      <w:proofErr w:type="gramEnd"/>
+      <w:r>
+        <w:rPr>
+          <w:rFonts w:ascii="Courier" w:hAnsi="Courier"/>
+          <w:sz w:val="22"/>
+          <w:szCs w:val="22"/>
+        </w:rPr>
+        <w:t>").</w:t>
+      </w:r>
+      <w:proofErr w:type="spellStart"/>
+      <w:r>
+        <w:rPr>
+          <w:rFonts w:ascii="Courier" w:hAnsi="Courier"/>
+          <w:sz w:val="22"/>
+          <w:szCs w:val="22"/>
+        </w:rPr>
+        <w:t>css</w:t>
+      </w:r>
+      <w:proofErr w:type="spellEnd"/>
+      <w:r>
+        <w:rPr>
+          <w:rFonts w:ascii="Courier" w:hAnsi="Courier"/>
+          <w:sz w:val="22"/>
+          <w:szCs w:val="22"/>
+        </w:rPr>
+        <w:t>("color", "blue")</w:t>
+      </w:r>
+      <w:r>
+        <w:rPr>
+          <w:rFonts w:ascii="Courier" w:hAnsi="Courier"/>
           <w:sz w:val="22"/>
           <w:szCs w:val="22"/>
         </w:rPr>
@@ -1512,33 +1988,19 @@
       </w:r>
       <w:r>
         <w:rPr>
-          <w:rFonts w:ascii="Courier" w:eastAsia="Times New Roman" w:hAnsi="Courier"/>
-          <w:color w:val="0000CD"/>
-          <w:sz w:val="22"/>
-          <w:szCs w:val="22"/>
-          <w:shd w:val="clear" w:color="auto" w:fill="FFFFFF"/>
-        </w:rPr>
-        <w:t>&lt;</w:t>
-      </w:r>
-      <w:r>
-        <w:rPr>
-          <w:rFonts w:ascii="Courier" w:eastAsia="Times New Roman" w:hAnsi="Courier"/>
-          <w:color w:val="A52A2A"/>
-          <w:sz w:val="22"/>
-          <w:szCs w:val="22"/>
-          <w:shd w:val="clear" w:color="auto" w:fill="FFFFFF"/>
-        </w:rPr>
-        <w:t>script</w:t>
-      </w:r>
-      <w:r>
-        <w:rPr>
-          <w:rFonts w:ascii="Courier" w:eastAsia="Times New Roman" w:hAnsi="Courier"/>
-          <w:color w:val="0000CD"/>
-          <w:sz w:val="22"/>
-          <w:szCs w:val="22"/>
-          <w:shd w:val="clear" w:color="auto" w:fill="FFFFFF"/>
-        </w:rPr>
-        <w:t>&gt;</w:t>
+          <w:rFonts w:ascii="Courier" w:hAnsi="Courier"/>
+          <w:sz w:val="22"/>
+          <w:szCs w:val="22"/>
+        </w:rPr>
+        <w:t xml:space="preserve">           </w:t>
+      </w:r>
+      <w:r>
+        <w:rPr>
+          <w:rFonts w:ascii="Courier" w:hAnsi="Courier"/>
+          <w:sz w:val="22"/>
+          <w:szCs w:val="22"/>
+        </w:rPr>
+        <w:t>.text("Fine")</w:t>
       </w:r>
       <w:r>
         <w:rPr>
@@ -1547,227 +2009,838 @@
           <w:szCs w:val="22"/>
         </w:rPr>
         <w:br/>
-        <w:t xml:space="preserve">    </w:t>
-      </w:r>
-      <w:r>
-        <w:rPr>
-          <w:rFonts w:ascii="Courier" w:hAnsi="Courier"/>
-          <w:sz w:val="22"/>
-          <w:szCs w:val="22"/>
-        </w:rPr>
-        <w:t>$(document</w:t>
-      </w:r>
+        <w:t xml:space="preserve">           </w:t>
+      </w:r>
+      <w:r>
+        <w:rPr>
+          <w:rFonts w:ascii="Courier" w:hAnsi="Courier"/>
+          <w:sz w:val="22"/>
+          <w:szCs w:val="22"/>
+        </w:rPr>
+        <w:t>.</w:t>
+      </w:r>
+      <w:proofErr w:type="spellStart"/>
+      <w:r>
+        <w:rPr>
+          <w:rFonts w:ascii="Courier" w:hAnsi="Courier"/>
+          <w:sz w:val="22"/>
+          <w:szCs w:val="22"/>
+        </w:rPr>
+        <w:t>wrapInner</w:t>
+      </w:r>
+      <w:proofErr w:type="spellEnd"/>
+      <w:r>
+        <w:rPr>
+          <w:rFonts w:ascii="Courier" w:hAnsi="Courier"/>
+          <w:sz w:val="22"/>
+          <w:szCs w:val="22"/>
+        </w:rPr>
+        <w:t>("&lt;</w:t>
+      </w:r>
+      <w:proofErr w:type="spellStart"/>
+      <w:r>
+        <w:rPr>
+          <w:rFonts w:ascii="Courier" w:hAnsi="Courier"/>
+          <w:sz w:val="22"/>
+          <w:szCs w:val="22"/>
+        </w:rPr>
+        <w:t>em</w:t>
+      </w:r>
+      <w:proofErr w:type="spellEnd"/>
+      <w:r>
+        <w:rPr>
+          <w:rFonts w:ascii="Courier" w:hAnsi="Courier"/>
+          <w:sz w:val="22"/>
+          <w:szCs w:val="22"/>
+        </w:rPr>
+        <w:t>&gt;&lt;/</w:t>
+      </w:r>
+      <w:proofErr w:type="spellStart"/>
+      <w:r>
+        <w:rPr>
+          <w:rFonts w:ascii="Courier" w:hAnsi="Courier"/>
+          <w:sz w:val="22"/>
+          <w:szCs w:val="22"/>
+        </w:rPr>
+        <w:t>em</w:t>
+      </w:r>
+      <w:proofErr w:type="spellEnd"/>
+      <w:r>
+        <w:rPr>
+          <w:rFonts w:ascii="Courier" w:hAnsi="Courier"/>
+          <w:sz w:val="22"/>
+          <w:szCs w:val="22"/>
+        </w:rPr>
+        <w:t>&gt;");</w:t>
+      </w:r>
+      <w:r>
+        <w:rPr>
+          <w:rFonts w:ascii="Courier" w:hAnsi="Courier"/>
+          <w:sz w:val="22"/>
+          <w:szCs w:val="22"/>
+        </w:rPr>
+        <w:br/>
+      </w:r>
+    </w:p>
+    <w:p>
+      <w:pPr>
+        <w:widowControl w:val="0"/>
+        <w:numPr>
+          <w:ilvl w:val="0"/>
+          <w:numId w:val="23"/>
+        </w:numPr>
+        <w:autoSpaceDE w:val="0"/>
+        <w:autoSpaceDN w:val="0"/>
+        <w:adjustRightInd w:val="0"/>
+        <w:spacing w:before="240" w:beforeAutospacing="1" w:afterAutospacing="1"/>
+        <w:rPr>
+          <w:rFonts w:asciiTheme="minorHAnsi" w:hAnsiTheme="minorHAnsi"/>
+        </w:rPr>
+      </w:pPr>
+      <w:r>
+        <w:rPr>
+          <w:rFonts w:asciiTheme="majorHAnsi" w:hAnsiTheme="majorHAnsi"/>
+          <w:b/>
+        </w:rPr>
+        <w:t>Selecting HTML Elements</w:t>
+      </w:r>
+      <w:r>
+        <w:rPr>
+          <w:rFonts w:asciiTheme="minorHAnsi" w:hAnsiTheme="minorHAnsi"/>
+        </w:rPr>
+        <w:br/>
+      </w:r>
+      <w:r>
+        <w:rPr>
+          <w:rFonts w:asciiTheme="minorHAnsi" w:hAnsiTheme="minorHAnsi"/>
+        </w:rPr>
+        <w:t xml:space="preserve">The </w:t>
+      </w:r>
+      <w:r>
+        <w:rPr>
+          <w:rFonts w:asciiTheme="minorHAnsi" w:hAnsiTheme="minorHAnsi"/>
+        </w:rPr>
+        <w:t xml:space="preserve">jQuery </w:t>
+      </w:r>
+      <w:r>
+        <w:rPr>
+          <w:rFonts w:asciiTheme="minorHAnsi" w:hAnsiTheme="minorHAnsi"/>
+        </w:rPr>
+        <w:t xml:space="preserve">selector function, </w:t>
+      </w:r>
+      <w:r>
+        <w:rPr>
+          <w:rFonts w:ascii="Courier" w:hAnsi="Courier"/>
+          <w:i/>
+        </w:rPr>
+        <w:t>$(</w:t>
+      </w:r>
+      <w:r>
+        <w:rPr>
+          <w:rFonts w:ascii="Courier" w:hAnsi="Courier"/>
+          <w:i/>
+        </w:rPr>
+        <w:t>)</w:t>
+      </w:r>
+      <w:r>
+        <w:rPr>
+          <w:rFonts w:asciiTheme="minorHAnsi" w:hAnsiTheme="minorHAnsi"/>
+        </w:rPr>
+        <w:t>, can select elements by:</w:t>
+      </w:r>
+    </w:p>
+    <w:p>
+      <w:pPr>
+        <w:pStyle w:val="ListParagraph"/>
+        <w:widowControl w:val="0"/>
+        <w:numPr>
+          <w:ilvl w:val="1"/>
+          <w:numId w:val="23"/>
+        </w:numPr>
+        <w:autoSpaceDE w:val="0"/>
+        <w:autoSpaceDN w:val="0"/>
+        <w:adjustRightInd w:val="0"/>
+        <w:spacing w:before="240" w:after="0" w:line="240" w:lineRule="auto"/>
+        <w:rPr>
+          <w:rFonts w:ascii="Courier" w:hAnsi="Courier"/>
+        </w:rPr>
+      </w:pPr>
+      <w:r>
+        <w:rPr>
+          <w:rFonts w:asciiTheme="minorHAnsi" w:hAnsiTheme="minorHAnsi"/>
+        </w:rPr>
+        <w:t>tag name</w:t>
+      </w:r>
+      <w:r>
+        <w:rPr>
+          <w:rFonts w:asciiTheme="minorHAnsi" w:hAnsiTheme="minorHAnsi"/>
+        </w:rPr>
+        <w:br/>
+      </w:r>
+      <w:r>
+        <w:rPr>
+          <w:rFonts w:ascii="Courier" w:hAnsi="Courier"/>
+        </w:rPr>
+        <w:t>$(</w:t>
+      </w:r>
+      <w:r>
+        <w:rPr>
+          <w:rFonts w:ascii="Courier" w:hAnsi="Courier"/>
+          <w:color w:val="C00000"/>
+        </w:rPr>
+        <w:t>"</w:t>
+      </w:r>
+      <w:proofErr w:type="spellStart"/>
+      <w:r>
+        <w:rPr>
+          <w:rFonts w:ascii="Courier" w:hAnsi="Courier"/>
+          <w:color w:val="C00000"/>
+        </w:rPr>
+        <w:t>img</w:t>
+      </w:r>
+      <w:proofErr w:type="spellEnd"/>
       <w:proofErr w:type="gramStart"/>
       <w:r>
         <w:rPr>
           <w:rFonts w:ascii="Courier" w:hAnsi="Courier"/>
-          <w:sz w:val="22"/>
-          <w:szCs w:val="22"/>
-        </w:rPr>
-        <w:t>).ready</w:t>
+          <w:color w:val="C00000"/>
+        </w:rPr>
+        <w:t>"</w:t>
+      </w:r>
+      <w:r>
+        <w:rPr>
+          <w:rFonts w:ascii="Courier" w:hAnsi="Courier"/>
+        </w:rPr>
+        <w:t>)[</w:t>
       </w:r>
       <w:proofErr w:type="gramEnd"/>
       <w:r>
         <w:rPr>
           <w:rFonts w:ascii="Courier" w:hAnsi="Courier"/>
-          <w:sz w:val="22"/>
-          <w:szCs w:val="22"/>
+        </w:rPr>
+        <w:t>0].</w:t>
+      </w:r>
+      <w:proofErr w:type="spellStart"/>
+      <w:r>
+        <w:rPr>
+          <w:rFonts w:ascii="Courier" w:hAnsi="Courier"/>
+        </w:rPr>
+        <w:t>src</w:t>
+      </w:r>
+      <w:proofErr w:type="spellEnd"/>
+      <w:r>
+        <w:rPr>
+          <w:rFonts w:ascii="Courier" w:hAnsi="Courier"/>
+        </w:rPr>
+        <w:t xml:space="preserve"> = </w:t>
+      </w:r>
+      <w:r>
+        <w:rPr>
+          <w:rFonts w:ascii="Courier" w:hAnsi="Courier"/>
+          <w:color w:val="C00000"/>
+        </w:rPr>
+        <w:t xml:space="preserve">"Images/dog" </w:t>
+      </w:r>
+      <w:r>
+        <w:rPr>
+          <w:rFonts w:ascii="Courier" w:hAnsi="Courier"/>
+        </w:rPr>
+        <w:t xml:space="preserve">+ number + </w:t>
+      </w:r>
+      <w:r>
+        <w:rPr>
+          <w:rFonts w:ascii="Courier" w:hAnsi="Courier"/>
+          <w:color w:val="C00000"/>
+        </w:rPr>
+        <w:t>".</w:t>
+      </w:r>
+      <w:proofErr w:type="spellStart"/>
+      <w:r>
+        <w:rPr>
+          <w:rFonts w:ascii="Courier" w:hAnsi="Courier"/>
+          <w:color w:val="C00000"/>
+        </w:rPr>
+        <w:t>png</w:t>
+      </w:r>
+      <w:proofErr w:type="spellEnd"/>
+      <w:r>
+        <w:rPr>
+          <w:rFonts w:ascii="Courier" w:hAnsi="Courier"/>
+          <w:color w:val="C00000"/>
+        </w:rPr>
+        <w:t>"</w:t>
+      </w:r>
+      <w:r>
+        <w:rPr>
+          <w:rFonts w:ascii="Courier" w:hAnsi="Courier"/>
+        </w:rPr>
+        <w:t>;</w:t>
+      </w:r>
+      <w:r>
+        <w:rPr>
+          <w:rFonts w:ascii="Courier" w:hAnsi="Courier"/>
+        </w:rPr>
+        <w:br/>
+      </w:r>
+    </w:p>
+    <w:p>
+      <w:pPr>
+        <w:pStyle w:val="ListParagraph"/>
+        <w:widowControl w:val="0"/>
+        <w:numPr>
+          <w:ilvl w:val="1"/>
+          <w:numId w:val="23"/>
+        </w:numPr>
+        <w:autoSpaceDE w:val="0"/>
+        <w:autoSpaceDN w:val="0"/>
+        <w:adjustRightInd w:val="0"/>
+        <w:spacing w:before="240" w:after="0" w:line="240" w:lineRule="auto"/>
+        <w:rPr>
+          <w:rFonts w:asciiTheme="minorHAnsi" w:hAnsiTheme="minorHAnsi"/>
+        </w:rPr>
+      </w:pPr>
+      <w:r>
+        <w:rPr>
+          <w:rFonts w:asciiTheme="minorHAnsi" w:hAnsiTheme="minorHAnsi"/>
+        </w:rPr>
+        <w:t>element id</w:t>
+      </w:r>
+      <w:r>
+        <w:rPr>
+          <w:rFonts w:asciiTheme="minorHAnsi" w:hAnsiTheme="minorHAnsi"/>
+        </w:rPr>
+        <w:br/>
+      </w:r>
+      <w:r>
+        <w:rPr>
+          <w:rFonts w:ascii="Courier" w:hAnsi="Courier"/>
+        </w:rPr>
+        <w:t>$(</w:t>
+      </w:r>
+      <w:r>
+        <w:rPr>
+          <w:rFonts w:ascii="Courier" w:hAnsi="Courier"/>
+          <w:color w:val="C00000"/>
+        </w:rPr>
+        <w:t>"#subtitle"</w:t>
+      </w:r>
+      <w:r>
+        <w:rPr>
+          <w:rFonts w:ascii="Courier" w:hAnsi="Courier"/>
+        </w:rPr>
+        <w:t>).</w:t>
+      </w:r>
+      <w:proofErr w:type="gramStart"/>
+      <w:r>
+        <w:rPr>
+          <w:rFonts w:ascii="Courier" w:hAnsi="Courier"/>
+        </w:rPr>
+        <w:t>text</w:t>
+      </w:r>
+      <w:r>
+        <w:rPr>
+          <w:rFonts w:ascii="Courier" w:hAnsi="Courier"/>
         </w:rPr>
         <w:t>(</w:t>
       </w:r>
-      <w:r>
-        <w:rPr>
-          <w:rFonts w:ascii="Courier" w:hAnsi="Courier"/>
-          <w:sz w:val="22"/>
-          <w:szCs w:val="22"/>
+      <w:proofErr w:type="gramEnd"/>
+      <w:r>
+        <w:rPr>
+          <w:rFonts w:ascii="Courier" w:hAnsi="Courier"/>
+          <w:color w:val="C00000"/>
+        </w:rPr>
+        <w:t>"Query by id works!"</w:t>
+      </w:r>
+      <w:r>
+        <w:rPr>
+          <w:rFonts w:ascii="Courier" w:hAnsi="Courier"/>
+        </w:rPr>
+        <w:t>);</w:t>
+      </w:r>
+      <w:r>
+        <w:rPr>
+          <w:rFonts w:ascii="Courier" w:hAnsi="Courier"/>
         </w:rPr>
         <w:br/>
-        <w:t xml:space="preserve">        </w:t>
-      </w:r>
-      <w:r>
-        <w:rPr>
-          <w:rFonts w:ascii="Consolas" w:eastAsia="Times New Roman" w:hAnsi="Consolas"/>
-          <w:color w:val="0000CD"/>
-          <w:sz w:val="22"/>
-          <w:szCs w:val="22"/>
-          <w:shd w:val="clear" w:color="auto" w:fill="FFFFFF"/>
-        </w:rPr>
-        <w:t>function</w:t>
-      </w:r>
-      <w:r>
-        <w:rPr>
-          <w:rFonts w:ascii="Courier" w:hAnsi="Courier"/>
-          <w:sz w:val="22"/>
-          <w:szCs w:val="22"/>
-        </w:rPr>
-        <w:t>()</w:t>
-      </w:r>
-      <w:r>
-        <w:rPr>
-          <w:rFonts w:ascii="Courier" w:hAnsi="Courier"/>
-          <w:sz w:val="22"/>
-          <w:szCs w:val="22"/>
+      </w:r>
+    </w:p>
+    <w:p>
+      <w:pPr>
+        <w:pStyle w:val="ListParagraph"/>
+        <w:widowControl w:val="0"/>
+        <w:numPr>
+          <w:ilvl w:val="1"/>
+          <w:numId w:val="23"/>
+        </w:numPr>
+        <w:autoSpaceDE w:val="0"/>
+        <w:autoSpaceDN w:val="0"/>
+        <w:adjustRightInd w:val="0"/>
+        <w:spacing w:before="240" w:after="0" w:line="240" w:lineRule="auto"/>
+        <w:rPr>
+          <w:rFonts w:asciiTheme="minorHAnsi" w:hAnsiTheme="minorHAnsi"/>
+        </w:rPr>
+      </w:pPr>
+      <w:r>
+        <w:rPr>
+          <w:rFonts w:asciiTheme="minorHAnsi" w:hAnsiTheme="minorHAnsi"/>
+        </w:rPr>
+        <w:t>CSS class</w:t>
+      </w:r>
+      <w:r>
+        <w:rPr>
+          <w:rFonts w:asciiTheme="minorHAnsi" w:hAnsiTheme="minorHAnsi"/>
         </w:rPr>
         <w:br/>
-        <w:t xml:space="preserve">        </w:t>
-      </w:r>
-      <w:r>
-        <w:rPr>
-          <w:rFonts w:ascii="Courier" w:hAnsi="Courier"/>
-          <w:sz w:val="22"/>
-          <w:szCs w:val="22"/>
-        </w:rPr>
-        <w:t>{</w:t>
-      </w:r>
-      <w:r>
-        <w:rPr>
-          <w:rFonts w:ascii="Courier" w:hAnsi="Courier"/>
-          <w:sz w:val="22"/>
-          <w:szCs w:val="22"/>
+      </w:r>
+      <w:r>
+        <w:rPr>
+          <w:rFonts w:ascii="Courier" w:hAnsi="Courier"/>
+        </w:rPr>
+        <w:t>$(</w:t>
+      </w:r>
+      <w:proofErr w:type="gramStart"/>
+      <w:r>
+        <w:rPr>
+          <w:rFonts w:ascii="Courier" w:hAnsi="Courier"/>
+          <w:color w:val="C00000"/>
+        </w:rPr>
+        <w:t>".big</w:t>
+      </w:r>
+      <w:proofErr w:type="gramEnd"/>
+      <w:r>
+        <w:rPr>
+          <w:rFonts w:ascii="Courier" w:hAnsi="Courier"/>
+          <w:color w:val="C00000"/>
+        </w:rPr>
+        <w:t>"</w:t>
+      </w:r>
+      <w:r>
+        <w:rPr>
+          <w:rFonts w:ascii="Courier" w:hAnsi="Courier"/>
+        </w:rPr>
+        <w:t>).</w:t>
+      </w:r>
+      <w:proofErr w:type="spellStart"/>
+      <w:r>
+        <w:rPr>
+          <w:rFonts w:ascii="Courier" w:hAnsi="Courier"/>
+        </w:rPr>
+        <w:t>css</w:t>
+      </w:r>
+      <w:proofErr w:type="spellEnd"/>
+      <w:r>
+        <w:rPr>
+          <w:rFonts w:ascii="Courier" w:hAnsi="Courier"/>
+        </w:rPr>
+        <w:t>(</w:t>
+      </w:r>
+      <w:r>
+        <w:rPr>
+          <w:rFonts w:ascii="Courier" w:hAnsi="Courier"/>
+          <w:color w:val="C00000"/>
+        </w:rPr>
+        <w:t>"</w:t>
+      </w:r>
+      <w:r>
+        <w:rPr>
+          <w:rFonts w:ascii="Courier" w:hAnsi="Courier"/>
+          <w:color w:val="C00000"/>
+        </w:rPr>
+        <w:t>color</w:t>
+      </w:r>
+      <w:r>
+        <w:rPr>
+          <w:rFonts w:ascii="Courier" w:hAnsi="Courier"/>
+          <w:color w:val="C00000"/>
+        </w:rPr>
+        <w:t>"</w:t>
+      </w:r>
+      <w:r>
+        <w:rPr>
+          <w:rFonts w:ascii="Courier" w:hAnsi="Courier"/>
+          <w:color w:val="C00000"/>
+        </w:rPr>
+        <w:t xml:space="preserve">, </w:t>
+      </w:r>
+      <w:r>
+        <w:rPr>
+          <w:rFonts w:ascii="Courier" w:hAnsi="Courier"/>
+          <w:color w:val="C00000"/>
+        </w:rPr>
+        <w:t>"</w:t>
+      </w:r>
+      <w:r>
+        <w:rPr>
+          <w:rFonts w:ascii="Courier" w:hAnsi="Courier"/>
+          <w:color w:val="C00000"/>
+        </w:rPr>
+        <w:t>purple</w:t>
+      </w:r>
+      <w:r>
+        <w:rPr>
+          <w:rFonts w:ascii="Courier" w:hAnsi="Courier"/>
+          <w:color w:val="C00000"/>
+        </w:rPr>
+        <w:t>"</w:t>
+      </w:r>
+      <w:r>
+        <w:rPr>
+          <w:rFonts w:ascii="Courier" w:hAnsi="Courier"/>
+        </w:rPr>
+        <w:t>);</w:t>
+      </w:r>
+      <w:r>
+        <w:rPr>
+          <w:rFonts w:ascii="Courier" w:hAnsi="Courier"/>
         </w:rPr>
         <w:br/>
-        <w:t xml:space="preserve">        </w:t>
-      </w:r>
-      <w:r>
-        <w:rPr>
-          <w:rFonts w:ascii="Courier" w:hAnsi="Courier"/>
-          <w:sz w:val="22"/>
-          <w:szCs w:val="22"/>
-        </w:rPr>
-        <w:t xml:space="preserve">   </w:t>
-      </w:r>
-      <w:r>
-        <w:rPr>
-          <w:rFonts w:ascii="Courier" w:hAnsi="Courier"/>
-          <w:sz w:val="22"/>
-          <w:szCs w:val="22"/>
-        </w:rPr>
-        <w:t>alert(</w:t>
-      </w:r>
-      <w:r>
-        <w:rPr>
-          <w:rFonts w:ascii="Consolas" w:eastAsia="Times New Roman" w:hAnsi="Consolas"/>
-          <w:color w:val="A52A2A"/>
-          <w:sz w:val="22"/>
-          <w:szCs w:val="22"/>
-          <w:shd w:val="clear" w:color="auto" w:fill="FFFFFF"/>
+      </w:r>
+    </w:p>
+    <w:p>
+      <w:pPr>
+        <w:pStyle w:val="ListParagraph"/>
+        <w:widowControl w:val="0"/>
+        <w:numPr>
+          <w:ilvl w:val="2"/>
+          <w:numId w:val="23"/>
+        </w:numPr>
+        <w:autoSpaceDE w:val="0"/>
+        <w:autoSpaceDN w:val="0"/>
+        <w:adjustRightInd w:val="0"/>
+        <w:spacing w:before="240" w:after="0" w:line="240" w:lineRule="auto"/>
+        <w:rPr>
+          <w:rFonts w:asciiTheme="minorHAnsi" w:hAnsiTheme="minorHAnsi"/>
+        </w:rPr>
+      </w:pPr>
+      <w:r>
+        <w:rPr>
+          <w:rFonts w:asciiTheme="minorHAnsi" w:hAnsiTheme="minorHAnsi"/>
+        </w:rPr>
+        <w:t>just the first</w:t>
+      </w:r>
+      <w:r>
+        <w:rPr>
+          <w:rFonts w:asciiTheme="minorHAnsi" w:hAnsiTheme="minorHAnsi"/>
+        </w:rPr>
+        <w:t xml:space="preserve"> or last</w:t>
+      </w:r>
+      <w:r>
+        <w:rPr>
+          <w:rFonts w:asciiTheme="minorHAnsi" w:hAnsiTheme="minorHAnsi"/>
+        </w:rPr>
+        <w:t xml:space="preserve"> element</w:t>
+      </w:r>
+      <w:r>
+        <w:rPr>
+          <w:rFonts w:asciiTheme="minorHAnsi" w:hAnsiTheme="minorHAnsi"/>
+        </w:rPr>
+        <w:br/>
+      </w:r>
+      <w:r>
+        <w:rPr>
+          <w:rFonts w:ascii="Courier" w:hAnsi="Courier"/>
+        </w:rPr>
+        <w:t>$(</w:t>
+      </w:r>
+      <w:r>
+        <w:rPr>
+          <w:rFonts w:ascii="Courier" w:hAnsi="Courier"/>
+          <w:color w:val="C00000"/>
         </w:rPr>
         <w:t>"</w:t>
       </w:r>
-      <w:r>
-        <w:rPr>
-          <w:rFonts w:ascii="Consolas" w:eastAsia="Times New Roman" w:hAnsi="Consolas"/>
-          <w:color w:val="A52A2A"/>
-          <w:sz w:val="22"/>
-          <w:szCs w:val="22"/>
-          <w:shd w:val="clear" w:color="auto" w:fill="FFFFFF"/>
-        </w:rPr>
-        <w:t>Hello jQuery!</w:t>
-      </w:r>
-      <w:r>
-        <w:rPr>
-          <w:rFonts w:ascii="Consolas" w:eastAsia="Times New Roman" w:hAnsi="Consolas"/>
-          <w:color w:val="A52A2A"/>
-          <w:sz w:val="22"/>
-          <w:szCs w:val="22"/>
-          <w:shd w:val="clear" w:color="auto" w:fill="FFFFFF"/>
+      <w:proofErr w:type="spellStart"/>
+      <w:proofErr w:type="gramStart"/>
+      <w:r>
+        <w:rPr>
+          <w:rFonts w:ascii="Courier" w:hAnsi="Courier"/>
+          <w:color w:val="C00000"/>
+        </w:rPr>
+        <w:t>p:last</w:t>
+      </w:r>
+      <w:proofErr w:type="spellEnd"/>
+      <w:proofErr w:type="gramEnd"/>
+      <w:r>
+        <w:rPr>
+          <w:rFonts w:ascii="Courier" w:hAnsi="Courier"/>
+          <w:color w:val="C00000"/>
         </w:rPr>
         <w:t>"</w:t>
       </w:r>
       <w:r>
         <w:rPr>
           <w:rFonts w:ascii="Courier" w:hAnsi="Courier"/>
-          <w:sz w:val="22"/>
-          <w:szCs w:val="22"/>
+        </w:rPr>
+        <w:t>).</w:t>
+      </w:r>
+      <w:proofErr w:type="spellStart"/>
+      <w:r>
+        <w:rPr>
+          <w:rFonts w:ascii="Courier" w:hAnsi="Courier"/>
+        </w:rPr>
+        <w:t>css</w:t>
+      </w:r>
+      <w:proofErr w:type="spellEnd"/>
+      <w:r>
+        <w:rPr>
+          <w:rFonts w:ascii="Courier" w:hAnsi="Courier"/>
+        </w:rPr>
+        <w:t>(</w:t>
+      </w:r>
+      <w:r>
+        <w:rPr>
+          <w:rFonts w:ascii="Courier" w:hAnsi="Courier"/>
+          <w:color w:val="C00000"/>
+        </w:rPr>
+        <w:t>"</w:t>
+      </w:r>
+      <w:r>
+        <w:rPr>
+          <w:rFonts w:ascii="Courier" w:hAnsi="Courier"/>
+          <w:color w:val="C00000"/>
+        </w:rPr>
+        <w:t>color</w:t>
+      </w:r>
+      <w:r>
+        <w:rPr>
+          <w:rFonts w:ascii="Courier" w:hAnsi="Courier"/>
+          <w:color w:val="C00000"/>
+        </w:rPr>
+        <w:t>"</w:t>
+      </w:r>
+      <w:r>
+        <w:rPr>
+          <w:rFonts w:ascii="Courier" w:hAnsi="Courier"/>
+          <w:color w:val="C00000"/>
+        </w:rPr>
+        <w:t xml:space="preserve">, </w:t>
+      </w:r>
+      <w:r>
+        <w:rPr>
+          <w:rFonts w:ascii="Courier" w:hAnsi="Courier"/>
+          <w:color w:val="C00000"/>
+        </w:rPr>
+        <w:t>"</w:t>
+      </w:r>
+      <w:r>
+        <w:rPr>
+          <w:rFonts w:ascii="Courier" w:hAnsi="Courier"/>
+          <w:color w:val="C00000"/>
+        </w:rPr>
+        <w:t>blue</w:t>
+      </w:r>
+      <w:r>
+        <w:rPr>
+          <w:rFonts w:ascii="Courier" w:hAnsi="Courier"/>
+          <w:color w:val="C00000"/>
+        </w:rPr>
+        <w:t>"</w:t>
+      </w:r>
+      <w:r>
+        <w:rPr>
+          <w:rFonts w:ascii="Courier" w:hAnsi="Courier"/>
         </w:rPr>
         <w:t>);</w:t>
       </w:r>
       <w:r>
         <w:rPr>
           <w:rFonts w:ascii="Courier" w:hAnsi="Courier"/>
-          <w:sz w:val="22"/>
-          <w:szCs w:val="22"/>
         </w:rPr>
         <w:br/>
       </w:r>
-      <w:r>
-        <w:rPr>
-          <w:rFonts w:ascii="Courier" w:hAnsi="Courier"/>
-          <w:sz w:val="22"/>
-          <w:szCs w:val="22"/>
-        </w:rPr>
-        <w:t xml:space="preserve">    </w:t>
-      </w:r>
-      <w:r>
-        <w:rPr>
-          <w:rFonts w:ascii="Courier" w:hAnsi="Courier"/>
-          <w:sz w:val="22"/>
-          <w:szCs w:val="22"/>
-        </w:rPr>
-        <w:t xml:space="preserve">    </w:t>
-      </w:r>
-      <w:r>
-        <w:rPr>
-          <w:rFonts w:ascii="Courier" w:hAnsi="Courier"/>
-          <w:sz w:val="22"/>
-          <w:szCs w:val="22"/>
-        </w:rPr>
-        <w:t>}</w:t>
-      </w:r>
-      <w:r>
-        <w:rPr>
-          <w:rFonts w:ascii="Courier" w:hAnsi="Courier"/>
-          <w:sz w:val="22"/>
-          <w:szCs w:val="22"/>
+    </w:p>
+    <w:p>
+      <w:pPr>
+        <w:pStyle w:val="ListParagraph"/>
+        <w:widowControl w:val="0"/>
+        <w:numPr>
+          <w:ilvl w:val="2"/>
+          <w:numId w:val="23"/>
+        </w:numPr>
+        <w:autoSpaceDE w:val="0"/>
+        <w:autoSpaceDN w:val="0"/>
+        <w:adjustRightInd w:val="0"/>
+        <w:spacing w:before="240" w:after="0" w:line="240" w:lineRule="auto"/>
+        <w:rPr>
+          <w:rFonts w:asciiTheme="minorHAnsi" w:hAnsiTheme="minorHAnsi"/>
+        </w:rPr>
+      </w:pPr>
+      <w:r>
+        <w:rPr>
+          <w:rFonts w:asciiTheme="minorHAnsi" w:hAnsiTheme="minorHAnsi"/>
+        </w:rPr>
+        <w:t>tag name + CSS class</w:t>
+      </w:r>
+      <w:r>
+        <w:rPr>
+          <w:rFonts w:asciiTheme="minorHAnsi" w:hAnsiTheme="minorHAnsi"/>
         </w:rPr>
         <w:br/>
-        <w:t xml:space="preserve">    </w:t>
-      </w:r>
-      <w:r>
-        <w:rPr>
-          <w:rFonts w:ascii="Courier" w:hAnsi="Courier"/>
-          <w:sz w:val="22"/>
-          <w:szCs w:val="22"/>
+      </w:r>
+      <w:r>
+        <w:rPr>
+          <w:rFonts w:ascii="Courier" w:hAnsi="Courier"/>
+        </w:rPr>
+        <w:t>$(</w:t>
+      </w:r>
+      <w:r>
+        <w:rPr>
+          <w:rFonts w:ascii="Courier" w:hAnsi="Courier"/>
+          <w:color w:val="C00000"/>
+        </w:rPr>
+        <w:t>"</w:t>
+      </w:r>
+      <w:proofErr w:type="spellStart"/>
+      <w:r>
+        <w:rPr>
+          <w:rFonts w:ascii="Courier" w:hAnsi="Courier"/>
+          <w:color w:val="C00000"/>
+        </w:rPr>
+        <w:t>p.big</w:t>
+      </w:r>
+      <w:proofErr w:type="spellEnd"/>
+      <w:r>
+        <w:rPr>
+          <w:rFonts w:ascii="Courier" w:hAnsi="Courier"/>
+          <w:color w:val="C00000"/>
+        </w:rPr>
+        <w:t>"</w:t>
+      </w:r>
+      <w:r>
+        <w:rPr>
+          <w:rFonts w:ascii="Courier" w:hAnsi="Courier"/>
+        </w:rPr>
+        <w:t>).</w:t>
+      </w:r>
+      <w:proofErr w:type="spellStart"/>
+      <w:proofErr w:type="gramStart"/>
+      <w:r>
+        <w:rPr>
+          <w:rFonts w:ascii="Courier" w:hAnsi="Courier"/>
+        </w:rPr>
+        <w:t>css</w:t>
+      </w:r>
+      <w:proofErr w:type="spellEnd"/>
+      <w:r>
+        <w:rPr>
+          <w:rFonts w:ascii="Courier" w:hAnsi="Courier"/>
+        </w:rPr>
+        <w:t>(</w:t>
+      </w:r>
+      <w:proofErr w:type="gramEnd"/>
+      <w:r>
+        <w:rPr>
+          <w:rFonts w:ascii="Courier" w:hAnsi="Courier"/>
+          <w:color w:val="C00000"/>
+        </w:rPr>
+        <w:t>"</w:t>
+      </w:r>
+      <w:r>
+        <w:rPr>
+          <w:rFonts w:ascii="Courier" w:hAnsi="Courier"/>
+          <w:color w:val="C00000"/>
+        </w:rPr>
+        <w:t>color</w:t>
+      </w:r>
+      <w:r>
+        <w:rPr>
+          <w:rFonts w:ascii="Courier" w:hAnsi="Courier"/>
+          <w:color w:val="C00000"/>
+        </w:rPr>
+        <w:t>"</w:t>
+      </w:r>
+      <w:r>
+        <w:rPr>
+          <w:rFonts w:ascii="Courier" w:hAnsi="Courier"/>
+          <w:color w:val="C00000"/>
+        </w:rPr>
+        <w:t xml:space="preserve">, </w:t>
+      </w:r>
+      <w:r>
+        <w:rPr>
+          <w:rFonts w:ascii="Courier" w:hAnsi="Courier"/>
+          <w:color w:val="C00000"/>
+        </w:rPr>
+        <w:t>"</w:t>
+      </w:r>
+      <w:r>
+        <w:rPr>
+          <w:rFonts w:ascii="Courier" w:hAnsi="Courier"/>
+          <w:color w:val="C00000"/>
+        </w:rPr>
+        <w:t>green</w:t>
+      </w:r>
+      <w:r>
+        <w:rPr>
+          <w:rFonts w:ascii="Courier" w:hAnsi="Courier"/>
+          <w:color w:val="C00000"/>
+        </w:rPr>
+        <w:t>"</w:t>
+      </w:r>
+      <w:r>
+        <w:rPr>
+          <w:rFonts w:ascii="Courier" w:hAnsi="Courier"/>
         </w:rPr>
         <w:t>);</w:t>
       </w:r>
       <w:r>
         <w:rPr>
           <w:rFonts w:ascii="Courier" w:hAnsi="Courier"/>
-          <w:sz w:val="22"/>
-          <w:szCs w:val="22"/>
         </w:rPr>
         <w:br/>
       </w:r>
-      <w:r>
-        <w:rPr>
-          <w:rFonts w:ascii="Courier" w:eastAsia="Times New Roman" w:hAnsi="Courier"/>
-          <w:color w:val="0000CD"/>
-          <w:sz w:val="22"/>
-          <w:szCs w:val="22"/>
-          <w:shd w:val="clear" w:color="auto" w:fill="FFFFFF"/>
-        </w:rPr>
-        <w:t>&lt;</w:t>
-      </w:r>
-      <w:r>
-        <w:rPr>
-          <w:rFonts w:ascii="Courier" w:eastAsia="Times New Roman" w:hAnsi="Courier"/>
-          <w:color w:val="A52A2A"/>
-          <w:sz w:val="22"/>
-          <w:szCs w:val="22"/>
-          <w:shd w:val="clear" w:color="auto" w:fill="FFFFFF"/>
-        </w:rPr>
-        <w:t>/script</w:t>
-      </w:r>
-      <w:r>
-        <w:rPr>
-          <w:rFonts w:ascii="Courier" w:eastAsia="Times New Roman" w:hAnsi="Courier"/>
-          <w:color w:val="0000CD"/>
-          <w:sz w:val="22"/>
-          <w:szCs w:val="22"/>
-          <w:shd w:val="clear" w:color="auto" w:fill="FFFFFF"/>
-        </w:rPr>
-        <w:t>&gt;</w:t>
+    </w:p>
+    <w:p>
+      <w:pPr>
+        <w:pStyle w:val="ListParagraph"/>
+        <w:widowControl w:val="0"/>
+        <w:numPr>
+          <w:ilvl w:val="1"/>
+          <w:numId w:val="23"/>
+        </w:numPr>
+        <w:autoSpaceDE w:val="0"/>
+        <w:autoSpaceDN w:val="0"/>
+        <w:adjustRightInd w:val="0"/>
+        <w:spacing w:before="240" w:after="0" w:line="240" w:lineRule="auto"/>
+        <w:rPr>
+          <w:rFonts w:asciiTheme="minorHAnsi" w:hAnsiTheme="minorHAnsi"/>
+        </w:rPr>
+      </w:pPr>
+      <w:r>
+        <w:rPr>
+          <w:rFonts w:asciiTheme="minorHAnsi" w:hAnsiTheme="minorHAnsi"/>
+        </w:rPr>
+        <w:t xml:space="preserve">Complete documentation on selectors: </w:t>
+      </w:r>
+      <w:hyperlink r:id="rId9" w:history="1">
+        <w:r>
+          <w:rPr>
+            <w:rStyle w:val="Hyperlink"/>
+            <w:rFonts w:asciiTheme="minorHAnsi" w:hAnsiTheme="minorHAnsi"/>
+          </w:rPr>
+          <w:t>http://api.jquery.com/category/selectors/</w:t>
+        </w:r>
+      </w:hyperlink>
+      <w:r>
+        <w:rPr>
+          <w:rFonts w:asciiTheme="minorHAnsi" w:hAnsiTheme="minorHAnsi"/>
+        </w:rPr>
+        <w:br/>
+      </w:r>
+    </w:p>
+    <w:p>
+      <w:pPr>
+        <w:rPr>
+          <w:rFonts w:asciiTheme="minorHAnsi" w:hAnsiTheme="minorHAnsi"/>
+          <w:sz w:val="22"/>
+          <w:szCs w:val="22"/>
+        </w:rPr>
+      </w:pPr>
+      <w:r>
+        <w:rPr>
+          <w:rFonts w:asciiTheme="minorHAnsi" w:hAnsiTheme="minorHAnsi"/>
+        </w:rPr>
+        <w:br w:type="page"/>
       </w:r>
     </w:p>
     <w:p>
@@ -1783,19 +2856,22 @@
         <w:adjustRightInd w:val="0"/>
         <w:spacing w:before="240" w:after="0" w:line="240" w:lineRule="auto"/>
         <w:rPr>
-          <w:rFonts w:asciiTheme="minorHAnsi" w:hAnsiTheme="minorHAnsi"/>
-        </w:rPr>
-      </w:pPr>
-      <w:r>
-        <w:rPr>
           <w:rFonts w:asciiTheme="majorHAnsi" w:hAnsiTheme="majorHAnsi"/>
           <w:b/>
         </w:rPr>
-        <w:t>HTML document traversal and manipulation</w:t>
-      </w:r>
-      <w:r>
-        <w:rPr>
-          <w:rFonts w:asciiTheme="minorHAnsi" w:hAnsiTheme="minorHAnsi"/>
+      </w:pPr>
+      <w:r>
+        <w:rPr>
+          <w:rFonts w:asciiTheme="majorHAnsi" w:hAnsiTheme="majorHAnsi"/>
+          <w:b/>
+        </w:rPr>
+        <w:lastRenderedPageBreak/>
+        <w:t>HTML Element Manipulation</w:t>
+      </w:r>
+      <w:r>
+        <w:rPr>
+          <w:rFonts w:asciiTheme="majorHAnsi" w:hAnsiTheme="majorHAnsi"/>
+          <w:b/>
         </w:rPr>
         <w:br/>
       </w:r>
@@ -1803,34 +2879,19 @@
         <w:rPr>
           <w:rFonts w:asciiTheme="minorHAnsi" w:hAnsiTheme="minorHAnsi"/>
         </w:rPr>
-        <w:t xml:space="preserve">The </w:t>
-      </w:r>
-      <w:r>
-        <w:rPr>
-          <w:rFonts w:asciiTheme="minorHAnsi" w:hAnsiTheme="minorHAnsi"/>
-        </w:rPr>
-        <w:t xml:space="preserve">jQuery </w:t>
-      </w:r>
-      <w:r>
-        <w:rPr>
-          <w:rFonts w:asciiTheme="minorHAnsi" w:hAnsiTheme="minorHAnsi"/>
-        </w:rPr>
-        <w:t xml:space="preserve">selector function, </w:t>
-      </w:r>
-      <w:proofErr w:type="gramStart"/>
-      <w:r>
-        <w:rPr>
-          <w:rFonts w:asciiTheme="minorHAnsi" w:hAnsiTheme="minorHAnsi"/>
-          <w:i/>
-        </w:rPr>
-        <w:t>$( )</w:t>
-      </w:r>
-      <w:proofErr w:type="gramEnd"/>
-      <w:r>
-        <w:rPr>
-          <w:rFonts w:asciiTheme="minorHAnsi" w:hAnsiTheme="minorHAnsi"/>
-        </w:rPr>
-        <w:t>, can select elements by:</w:t>
+        <w:t xml:space="preserve">(just a sampling of methods for each </w:t>
+      </w:r>
+      <w:r>
+        <w:rPr>
+          <w:rFonts w:asciiTheme="minorHAnsi" w:hAnsiTheme="minorHAnsi"/>
+        </w:rPr>
+        <w:t>type of manipulation</w:t>
+      </w:r>
+      <w:r>
+        <w:rPr>
+          <w:rFonts w:asciiTheme="minorHAnsi" w:hAnsiTheme="minorHAnsi"/>
+        </w:rPr>
+        <w:t>)</w:t>
       </w:r>
     </w:p>
     <w:p>
@@ -1846,14 +2907,95 @@
         <w:adjustRightInd w:val="0"/>
         <w:spacing w:before="240" w:after="0" w:line="240" w:lineRule="auto"/>
         <w:rPr>
-          <w:rFonts w:ascii="Courier" w:hAnsi="Courier"/>
-        </w:rPr>
-      </w:pPr>
-      <w:r>
-        <w:rPr>
-          <w:rFonts w:asciiTheme="minorHAnsi" w:hAnsiTheme="minorHAnsi"/>
-        </w:rPr>
-        <w:t>tag name</w:t>
+          <w:rFonts w:asciiTheme="minorHAnsi" w:hAnsiTheme="minorHAnsi"/>
+        </w:rPr>
+      </w:pPr>
+      <w:r>
+        <w:rPr>
+          <w:rFonts w:asciiTheme="minorHAnsi" w:hAnsiTheme="minorHAnsi"/>
+        </w:rPr>
+        <w:t xml:space="preserve">Change an </w:t>
+      </w:r>
+      <w:r>
+        <w:rPr>
+          <w:rFonts w:asciiTheme="minorHAnsi" w:hAnsiTheme="minorHAnsi"/>
+        </w:rPr>
+        <w:t xml:space="preserve">HTML </w:t>
+      </w:r>
+      <w:r>
+        <w:rPr>
+          <w:rFonts w:asciiTheme="minorHAnsi" w:hAnsiTheme="minorHAnsi"/>
+        </w:rPr>
+        <w:t>attribute</w:t>
+      </w:r>
+      <w:r>
+        <w:rPr>
+          <w:rFonts w:asciiTheme="minorHAnsi" w:hAnsiTheme="minorHAnsi"/>
+        </w:rPr>
+        <w:t xml:space="preserve"> </w:t>
+      </w:r>
+    </w:p>
+    <w:p>
+      <w:pPr>
+        <w:pStyle w:val="ListParagraph"/>
+        <w:widowControl w:val="0"/>
+        <w:numPr>
+          <w:ilvl w:val="2"/>
+          <w:numId w:val="23"/>
+        </w:numPr>
+        <w:autoSpaceDE w:val="0"/>
+        <w:autoSpaceDN w:val="0"/>
+        <w:adjustRightInd w:val="0"/>
+        <w:spacing w:before="240" w:after="0" w:line="240" w:lineRule="auto"/>
+        <w:rPr>
+          <w:rFonts w:asciiTheme="minorHAnsi" w:hAnsiTheme="minorHAnsi"/>
+        </w:rPr>
+      </w:pPr>
+      <w:proofErr w:type="gramStart"/>
+      <w:r>
+        <w:rPr>
+          <w:rFonts w:asciiTheme="minorHAnsi" w:hAnsiTheme="minorHAnsi"/>
+        </w:rPr>
+        <w:t>The</w:t>
+      </w:r>
+      <w:r>
+        <w:rPr>
+          <w:rFonts w:ascii="Courier" w:hAnsi="Courier"/>
+          <w:i/>
+        </w:rPr>
+        <w:t>.html(</w:t>
+      </w:r>
+      <w:proofErr w:type="gramEnd"/>
+      <w:r>
+        <w:rPr>
+          <w:rFonts w:ascii="Courier" w:hAnsi="Courier"/>
+          <w:i/>
+        </w:rPr>
+        <w:t>)</w:t>
+      </w:r>
+      <w:r>
+        <w:rPr>
+          <w:rFonts w:ascii="Courier" w:hAnsi="Courier"/>
+        </w:rPr>
+        <w:t xml:space="preserve"> </w:t>
+      </w:r>
+      <w:r>
+        <w:rPr>
+          <w:rFonts w:asciiTheme="minorHAnsi" w:hAnsiTheme="minorHAnsi"/>
+        </w:rPr>
+        <w:t>method – sets or returns the html in</w:t>
+      </w:r>
+      <w:r>
+        <w:rPr>
+          <w:rFonts w:asciiTheme="minorHAnsi" w:hAnsiTheme="minorHAnsi"/>
+        </w:rPr>
+        <w:t>side</w:t>
+      </w:r>
+      <w:r>
+        <w:rPr>
+          <w:rFonts w:asciiTheme="minorHAnsi" w:hAnsiTheme="minorHAnsi"/>
+        </w:rPr>
+        <w:t xml:space="preserve"> an element</w:t>
       </w:r>
       <w:r>
         <w:rPr>
@@ -1880,85 +3022,150 @@
           <w:rFonts w:ascii="Courier" w:hAnsi="Courier"/>
           <w:color w:val="C00000"/>
         </w:rPr>
-        <w:t>img</w:t>
+        <w:t>div:first</w:t>
       </w:r>
       <w:proofErr w:type="spellEnd"/>
+      <w:r>
+        <w:rPr>
+          <w:rFonts w:ascii="Courier" w:hAnsi="Courier"/>
+          <w:color w:val="C00000"/>
+        </w:rPr>
+        <w:t>").</w:t>
+      </w:r>
+      <w:r>
+        <w:rPr>
+          <w:rFonts w:ascii="Courier" w:hAnsi="Courier"/>
+        </w:rPr>
+        <w:t>html</w:t>
+      </w:r>
+      <w:r>
+        <w:rPr>
+          <w:rFonts w:ascii="Courier" w:hAnsi="Courier"/>
+          <w:color w:val="C00000"/>
+        </w:rPr>
+        <w:t>("&lt;h3&gt;</w:t>
+      </w:r>
+      <w:r>
+        <w:rPr>
+          <w:rFonts w:ascii="Courier" w:hAnsi="Courier"/>
+          <w:color w:val="C00000"/>
+        </w:rPr>
+        <w:t>All of this will go inside the div</w:t>
+      </w:r>
+      <w:r>
+        <w:rPr>
+          <w:rFonts w:ascii="Courier" w:hAnsi="Courier"/>
+          <w:color w:val="C00000"/>
+        </w:rPr>
+        <w:t>&lt;/h3&gt;"</w:t>
+      </w:r>
+      <w:r>
+        <w:rPr>
+          <w:rFonts w:ascii="Courier" w:hAnsi="Courier"/>
+        </w:rPr>
+        <w:t>);</w:t>
+      </w:r>
+      <w:r>
+        <w:rPr>
+          <w:rFonts w:ascii="Courier" w:hAnsi="Courier"/>
+        </w:rPr>
+        <w:br/>
+      </w:r>
+    </w:p>
+    <w:p>
+      <w:pPr>
+        <w:pStyle w:val="ListParagraph"/>
+        <w:widowControl w:val="0"/>
+        <w:numPr>
+          <w:ilvl w:val="2"/>
+          <w:numId w:val="23"/>
+        </w:numPr>
+        <w:autoSpaceDE w:val="0"/>
+        <w:autoSpaceDN w:val="0"/>
+        <w:adjustRightInd w:val="0"/>
+        <w:spacing w:before="240" w:after="0" w:line="240" w:lineRule="auto"/>
+        <w:rPr>
+          <w:rFonts w:asciiTheme="minorHAnsi" w:hAnsiTheme="minorHAnsi"/>
+        </w:rPr>
+      </w:pPr>
+      <w:r>
+        <w:rPr>
+          <w:rFonts w:asciiTheme="minorHAnsi" w:hAnsiTheme="minorHAnsi"/>
+        </w:rPr>
+        <w:t xml:space="preserve">The </w:t>
+      </w:r>
+      <w:r>
+        <w:rPr>
+          <w:rFonts w:ascii="Courier" w:hAnsi="Courier"/>
+          <w:i/>
+        </w:rPr>
+        <w:t>.</w:t>
+      </w:r>
       <w:proofErr w:type="gramStart"/>
       <w:r>
         <w:rPr>
           <w:rFonts w:ascii="Courier" w:hAnsi="Courier"/>
+          <w:i/>
+        </w:rPr>
+        <w:t>text(</w:t>
+      </w:r>
+      <w:proofErr w:type="gramEnd"/>
+      <w:r>
+        <w:rPr>
+          <w:rFonts w:ascii="Courier" w:hAnsi="Courier"/>
+          <w:i/>
+        </w:rPr>
+        <w:t>)</w:t>
+      </w:r>
+      <w:r>
+        <w:rPr>
+          <w:rFonts w:asciiTheme="minorHAnsi" w:hAnsiTheme="minorHAnsi"/>
+        </w:rPr>
+        <w:t xml:space="preserve"> method – sets or returns the text in a method</w:t>
+      </w:r>
+      <w:r>
+        <w:rPr>
+          <w:rFonts w:asciiTheme="minorHAnsi" w:hAnsiTheme="minorHAnsi"/>
+        </w:rPr>
+        <w:br/>
+      </w:r>
+      <w:r>
+        <w:rPr>
+          <w:rFonts w:ascii="Courier" w:hAnsi="Courier"/>
+        </w:rPr>
+        <w:t>$(</w:t>
+      </w:r>
+      <w:r>
+        <w:rPr>
+          <w:rFonts w:ascii="Courier" w:hAnsi="Courier"/>
           <w:color w:val="C00000"/>
         </w:rPr>
-        <w:t>"</w:t>
-      </w:r>
-      <w:r>
-        <w:rPr>
-          <w:rFonts w:ascii="Courier" w:hAnsi="Courier"/>
-        </w:rPr>
-        <w:t>)[</w:t>
-      </w:r>
-      <w:proofErr w:type="gramEnd"/>
-      <w:r>
-        <w:rPr>
-          <w:rFonts w:ascii="Courier" w:hAnsi="Courier"/>
-        </w:rPr>
-        <w:t>0].</w:t>
-      </w:r>
-      <w:proofErr w:type="spellStart"/>
-      <w:r>
-        <w:rPr>
-          <w:rFonts w:ascii="Courier" w:hAnsi="Courier"/>
-        </w:rPr>
-        <w:t>src</w:t>
-      </w:r>
-      <w:proofErr w:type="spellEnd"/>
-      <w:r>
-        <w:rPr>
-          <w:rFonts w:ascii="Courier" w:hAnsi="Courier"/>
-        </w:rPr>
-        <w:t xml:space="preserve"> = </w:t>
+        <w:t>"#subtitle"</w:t>
+      </w:r>
+      <w:r>
+        <w:rPr>
+          <w:rFonts w:ascii="Courier" w:hAnsi="Courier"/>
+        </w:rPr>
+        <w:t>).text(</w:t>
       </w:r>
       <w:r>
         <w:rPr>
           <w:rFonts w:ascii="Courier" w:hAnsi="Courier"/>
           <w:color w:val="C00000"/>
         </w:rPr>
-        <w:t xml:space="preserve">"Images/dog" </w:t>
-      </w:r>
-      <w:r>
-        <w:rPr>
-          <w:rFonts w:ascii="Courier" w:hAnsi="Courier"/>
-        </w:rPr>
-        <w:t xml:space="preserve">+ number + </w:t>
-      </w:r>
-      <w:r>
-        <w:rPr>
-          <w:rFonts w:ascii="Courier" w:hAnsi="Courier"/>
-          <w:color w:val="C00000"/>
-        </w:rPr>
-        <w:t>".</w:t>
-      </w:r>
-      <w:proofErr w:type="spellStart"/>
-      <w:r>
-        <w:rPr>
-          <w:rFonts w:ascii="Courier" w:hAnsi="Courier"/>
-          <w:color w:val="C00000"/>
-        </w:rPr>
-        <w:t>png</w:t>
-      </w:r>
-      <w:proofErr w:type="spellEnd"/>
-      <w:r>
-        <w:rPr>
-          <w:rFonts w:ascii="Courier" w:hAnsi="Courier"/>
-          <w:color w:val="C00000"/>
-        </w:rPr>
-        <w:t>"</w:t>
-      </w:r>
-      <w:r>
-        <w:rPr>
-          <w:rFonts w:ascii="Courier" w:hAnsi="Courier"/>
-        </w:rPr>
-        <w:t>;</w:t>
+        <w:t>"Query by id works!"</w:t>
+      </w:r>
+      <w:r>
+        <w:rPr>
+          <w:rFonts w:ascii="Courier" w:hAnsi="Courier"/>
+        </w:rPr>
+        <w:t>);</w:t>
+      </w:r>
+      <w:r>
+        <w:rPr>
+          <w:rFonts w:ascii="Courier" w:hAnsi="Courier"/>
+        </w:rPr>
+        <w:br/>
       </w:r>
     </w:p>
     <w:p>
@@ -1981,7 +3188,82 @@
         <w:rPr>
           <w:rFonts w:asciiTheme="minorHAnsi" w:hAnsiTheme="minorHAnsi"/>
         </w:rPr>
-        <w:t>element id</w:t>
+        <w:t>Set CSS style</w:t>
+      </w:r>
+    </w:p>
+    <w:p>
+      <w:pPr>
+        <w:pStyle w:val="ListParagraph"/>
+        <w:widowControl w:val="0"/>
+        <w:numPr>
+          <w:ilvl w:val="2"/>
+          <w:numId w:val="23"/>
+        </w:numPr>
+        <w:autoSpaceDE w:val="0"/>
+        <w:autoSpaceDN w:val="0"/>
+        <w:adjustRightInd w:val="0"/>
+        <w:spacing w:before="240" w:after="0" w:line="240" w:lineRule="auto"/>
+        <w:rPr>
+          <w:rFonts w:asciiTheme="minorHAnsi" w:hAnsiTheme="minorHAnsi"/>
+        </w:rPr>
+      </w:pPr>
+      <w:r>
+        <w:rPr>
+          <w:rFonts w:asciiTheme="minorHAnsi" w:hAnsiTheme="minorHAnsi"/>
+        </w:rPr>
+        <w:t xml:space="preserve">The </w:t>
+      </w:r>
+      <w:r>
+        <w:rPr>
+          <w:rFonts w:ascii="Courier" w:hAnsi="Courier"/>
+          <w:i/>
+        </w:rPr>
+        <w:t>.</w:t>
+      </w:r>
+      <w:proofErr w:type="spellStart"/>
+      <w:proofErr w:type="gramStart"/>
+      <w:r>
+        <w:rPr>
+          <w:rFonts w:ascii="Courier" w:hAnsi="Courier"/>
+          <w:i/>
+        </w:rPr>
+        <w:t>css</w:t>
+      </w:r>
+      <w:proofErr w:type="spellEnd"/>
+      <w:r>
+        <w:rPr>
+          <w:rFonts w:ascii="Courier" w:hAnsi="Courier"/>
+          <w:i/>
+        </w:rPr>
+        <w:t>(</w:t>
+      </w:r>
+      <w:proofErr w:type="gramEnd"/>
+      <w:r>
+        <w:rPr>
+          <w:rFonts w:ascii="Courier" w:hAnsi="Courier"/>
+          <w:i/>
+        </w:rPr>
+        <w:t>)</w:t>
+      </w:r>
+      <w:r>
+        <w:rPr>
+          <w:rFonts w:asciiTheme="minorHAnsi" w:hAnsiTheme="minorHAnsi"/>
+        </w:rPr>
+        <w:t xml:space="preserve"> method – sets or returns a </w:t>
+      </w:r>
+      <w:proofErr w:type="spellStart"/>
+      <w:r>
+        <w:rPr>
+          <w:rFonts w:asciiTheme="minorHAnsi" w:hAnsiTheme="minorHAnsi"/>
+        </w:rPr>
+        <w:t>css</w:t>
+      </w:r>
+      <w:proofErr w:type="spellEnd"/>
+      <w:r>
+        <w:rPr>
+          <w:rFonts w:asciiTheme="minorHAnsi" w:hAnsiTheme="minorHAnsi"/>
+        </w:rPr>
+        <w:t xml:space="preserve"> key-value pair</w:t>
       </w:r>
       <w:r>
         <w:rPr>
@@ -2000,7 +3282,7 @@
           <w:rFonts w:ascii="Courier" w:hAnsi="Courier"/>
           <w:color w:val="C00000"/>
         </w:rPr>
-        <w:t>"#subtitle"</w:t>
+        <w:t>".big"</w:t>
       </w:r>
       <w:r>
         <w:rPr>
@@ -2008,26 +3290,156 @@
         </w:rPr>
         <w:t>).</w:t>
       </w:r>
+      <w:proofErr w:type="spellStart"/>
+      <w:r>
+        <w:rPr>
+          <w:rFonts w:ascii="Courier" w:hAnsi="Courier"/>
+        </w:rPr>
+        <w:t>css</w:t>
+      </w:r>
+      <w:proofErr w:type="spellEnd"/>
+      <w:r>
+        <w:rPr>
+          <w:rFonts w:ascii="Courier" w:hAnsi="Courier"/>
+        </w:rPr>
+        <w:t>(</w:t>
+      </w:r>
+      <w:r>
+        <w:rPr>
+          <w:rFonts w:ascii="Courier" w:hAnsi="Courier"/>
+          <w:color w:val="C00000"/>
+        </w:rPr>
+        <w:t>"color"</w:t>
+      </w:r>
+      <w:r>
+        <w:rPr>
+          <w:rFonts w:ascii="Courier" w:hAnsi="Courier"/>
+        </w:rPr>
+        <w:t xml:space="preserve">, </w:t>
+      </w:r>
+      <w:r>
+        <w:rPr>
+          <w:rFonts w:ascii="Courier" w:hAnsi="Courier"/>
+          <w:color w:val="C00000"/>
+        </w:rPr>
+        <w:t>"purple"</w:t>
+      </w:r>
+      <w:r>
+        <w:rPr>
+          <w:rFonts w:ascii="Courier" w:hAnsi="Courier"/>
+        </w:rPr>
+        <w:t>);</w:t>
+      </w:r>
+      <w:r>
+        <w:rPr>
+          <w:rFonts w:ascii="Courier" w:hAnsi="Courier"/>
+        </w:rPr>
+        <w:br/>
+      </w:r>
+    </w:p>
+    <w:p>
+      <w:pPr>
+        <w:pStyle w:val="ListParagraph"/>
+        <w:widowControl w:val="0"/>
+        <w:numPr>
+          <w:ilvl w:val="2"/>
+          <w:numId w:val="23"/>
+        </w:numPr>
+        <w:autoSpaceDE w:val="0"/>
+        <w:autoSpaceDN w:val="0"/>
+        <w:adjustRightInd w:val="0"/>
+        <w:spacing w:before="240" w:after="0" w:line="240" w:lineRule="auto"/>
+        <w:rPr>
+          <w:rFonts w:asciiTheme="minorHAnsi" w:hAnsiTheme="minorHAnsi"/>
+        </w:rPr>
+      </w:pPr>
       <w:proofErr w:type="gramStart"/>
       <w:r>
         <w:rPr>
-          <w:rFonts w:ascii="Courier" w:hAnsi="Courier"/>
-        </w:rPr>
-        <w:t>html(</w:t>
+          <w:rFonts w:asciiTheme="minorHAnsi" w:hAnsiTheme="minorHAnsi"/>
+        </w:rPr>
+        <w:t xml:space="preserve">The </w:t>
+      </w:r>
+      <w:r>
+        <w:rPr>
+          <w:rFonts w:ascii="Courier" w:hAnsi="Courier"/>
+          <w:i/>
+        </w:rPr>
+        <w:t>.height</w:t>
       </w:r>
       <w:proofErr w:type="gramEnd"/>
       <w:r>
         <w:rPr>
           <w:rFonts w:ascii="Courier" w:hAnsi="Courier"/>
+          <w:i/>
+        </w:rPr>
+        <w:t>()</w:t>
+      </w:r>
+      <w:r>
+        <w:rPr>
+          <w:rFonts w:asciiTheme="minorHAnsi" w:hAnsiTheme="minorHAnsi"/>
+        </w:rPr>
+        <w:t xml:space="preserve"> method – sets or returns the height of the element in pixels as a number</w:t>
+      </w:r>
+      <w:r>
+        <w:rPr>
+          <w:rFonts w:asciiTheme="minorHAnsi" w:hAnsiTheme="minorHAnsi"/>
+        </w:rPr>
+        <w:br/>
+      </w:r>
+      <w:r>
+        <w:rPr>
+          <w:rFonts w:ascii="Courier" w:hAnsi="Courier"/>
+        </w:rPr>
+        <w:t>$(</w:t>
+      </w:r>
+      <w:r>
+        <w:rPr>
+          <w:rFonts w:ascii="Courier" w:hAnsi="Courier"/>
           <w:color w:val="C00000"/>
         </w:rPr>
-        <w:t>"Query by id works!"</w:t>
+        <w:t>"#</w:t>
+      </w:r>
+      <w:proofErr w:type="spellStart"/>
+      <w:r>
+        <w:rPr>
+          <w:rFonts w:ascii="Courier" w:hAnsi="Courier"/>
+          <w:color w:val="C00000"/>
+        </w:rPr>
+        <w:t>dogImg</w:t>
+      </w:r>
+      <w:proofErr w:type="spellEnd"/>
+      <w:r>
+        <w:rPr>
+          <w:rFonts w:ascii="Courier" w:hAnsi="Courier"/>
+          <w:color w:val="C00000"/>
+        </w:rPr>
+        <w:t>"</w:t>
+      </w:r>
+      <w:r>
+        <w:rPr>
+          <w:rFonts w:ascii="Courier" w:hAnsi="Courier"/>
+        </w:rPr>
+        <w:t>).height(</w:t>
+      </w:r>
+      <w:r>
+        <w:rPr>
+          <w:rFonts w:ascii="Courier" w:hAnsi="Courier"/>
+          <w:color w:val="00B050"/>
+        </w:rPr>
+        <w:t>150</w:t>
       </w:r>
       <w:r>
         <w:rPr>
           <w:rFonts w:ascii="Courier" w:hAnsi="Courier"/>
         </w:rPr>
         <w:t>);</w:t>
+      </w:r>
+      <w:r>
+        <w:rPr>
+          <w:rFonts w:ascii="Courier" w:hAnsi="Courier"/>
+        </w:rPr>
+        <w:br/>
       </w:r>
     </w:p>
     <w:p>
@@ -2050,96 +3462,7 @@
         <w:rPr>
           <w:rFonts w:asciiTheme="minorHAnsi" w:hAnsiTheme="minorHAnsi"/>
         </w:rPr>
-        <w:t>CSS class</w:t>
-      </w:r>
-      <w:r>
-        <w:rPr>
-          <w:rFonts w:asciiTheme="minorHAnsi" w:hAnsiTheme="minorHAnsi"/>
-        </w:rPr>
-        <w:br/>
-      </w:r>
-      <w:r>
-        <w:rPr>
-          <w:rFonts w:ascii="Courier" w:hAnsi="Courier"/>
-        </w:rPr>
-        <w:t>$(</w:t>
-      </w:r>
-      <w:proofErr w:type="gramStart"/>
-      <w:r>
-        <w:rPr>
-          <w:rFonts w:ascii="Courier" w:hAnsi="Courier"/>
-          <w:color w:val="C00000"/>
-        </w:rPr>
-        <w:t>".big</w:t>
-      </w:r>
-      <w:proofErr w:type="gramEnd"/>
-      <w:r>
-        <w:rPr>
-          <w:rFonts w:ascii="Courier" w:hAnsi="Courier"/>
-          <w:color w:val="C00000"/>
-        </w:rPr>
-        <w:t>"</w:t>
-      </w:r>
-      <w:r>
-        <w:rPr>
-          <w:rFonts w:ascii="Courier" w:hAnsi="Courier"/>
-        </w:rPr>
-        <w:t>).html(</w:t>
-      </w:r>
-      <w:r>
-        <w:rPr>
-          <w:rFonts w:ascii="Courier" w:hAnsi="Courier"/>
-          <w:color w:val="C00000"/>
-        </w:rPr>
-        <w:t>"</w:t>
-      </w:r>
-      <w:r>
-        <w:rPr>
-          <w:rFonts w:ascii="Courier" w:hAnsi="Courier"/>
-          <w:color w:val="C00000"/>
-        </w:rPr>
-        <w:t>color</w:t>
-      </w:r>
-      <w:r>
-        <w:rPr>
-          <w:rFonts w:ascii="Courier" w:hAnsi="Courier"/>
-          <w:color w:val="C00000"/>
-        </w:rPr>
-        <w:t>"</w:t>
-      </w:r>
-      <w:r>
-        <w:rPr>
-          <w:rFonts w:ascii="Courier" w:hAnsi="Courier"/>
-          <w:color w:val="C00000"/>
-        </w:rPr>
-        <w:t xml:space="preserve">, </w:t>
-      </w:r>
-      <w:r>
-        <w:rPr>
-          <w:rFonts w:ascii="Courier" w:hAnsi="Courier"/>
-          <w:color w:val="C00000"/>
-        </w:rPr>
-        <w:t>"</w:t>
-      </w:r>
-      <w:r>
-        <w:rPr>
-          <w:rFonts w:ascii="Courier" w:hAnsi="Courier"/>
-          <w:color w:val="C00000"/>
-        </w:rPr>
-        <w:t>purple</w:t>
-      </w:r>
-      <w:r>
-        <w:rPr>
-          <w:rFonts w:ascii="Courier" w:hAnsi="Courier"/>
-          <w:color w:val="C00000"/>
-        </w:rPr>
-        <w:t>"</w:t>
-      </w:r>
-      <w:r>
-        <w:rPr>
-          <w:rFonts w:ascii="Courier" w:hAnsi="Courier"/>
-        </w:rPr>
-        <w:t>);</w:t>
+        <w:t>Modify an element itself</w:t>
       </w:r>
     </w:p>
     <w:p>
@@ -2158,23 +3481,33 @@
           <w:rFonts w:asciiTheme="minorHAnsi" w:hAnsiTheme="minorHAnsi"/>
         </w:rPr>
       </w:pPr>
-      <w:r>
-        <w:rPr>
-          <w:rFonts w:asciiTheme="minorHAnsi" w:hAnsiTheme="minorHAnsi"/>
-        </w:rPr>
-        <w:t>just the first</w:t>
-      </w:r>
-      <w:r>
-        <w:rPr>
-          <w:rFonts w:asciiTheme="minorHAnsi" w:hAnsiTheme="minorHAnsi"/>
-        </w:rPr>
-        <w:t xml:space="preserve"> or last</w:t>
-      </w:r>
-      <w:r>
-        <w:rPr>
-          <w:rFonts w:asciiTheme="minorHAnsi" w:hAnsiTheme="minorHAnsi"/>
-        </w:rPr>
-        <w:t xml:space="preserve"> element</w:t>
+      <w:proofErr w:type="gramStart"/>
+      <w:r>
+        <w:rPr>
+          <w:rFonts w:asciiTheme="minorHAnsi" w:hAnsiTheme="minorHAnsi"/>
+        </w:rPr>
+        <w:t xml:space="preserve">The </w:t>
+      </w:r>
+      <w:r>
+        <w:rPr>
+          <w:rFonts w:ascii="Courier" w:hAnsi="Courier"/>
+          <w:i/>
+        </w:rPr>
+        <w:t>.after</w:t>
+      </w:r>
+      <w:proofErr w:type="gramEnd"/>
+      <w:r>
+        <w:rPr>
+          <w:rFonts w:ascii="Courier" w:hAnsi="Courier"/>
+          <w:i/>
+        </w:rPr>
+        <w:t>()</w:t>
+      </w:r>
+      <w:r>
+        <w:rPr>
+          <w:rFonts w:asciiTheme="minorHAnsi" w:hAnsiTheme="minorHAnsi"/>
+        </w:rPr>
+        <w:t xml:space="preserve"> method – inserts html after the selected element</w:t>
       </w:r>
       <w:r>
         <w:rPr>
@@ -2196,90 +3529,84 @@
         <w:t>"</w:t>
       </w:r>
       <w:proofErr w:type="spellStart"/>
-      <w:proofErr w:type="gramStart"/>
       <w:r>
         <w:rPr>
           <w:rFonts w:ascii="Courier" w:hAnsi="Courier"/>
           <w:color w:val="C00000"/>
         </w:rPr>
-        <w:t>p</w:t>
-      </w:r>
+        <w:t>img</w:t>
+      </w:r>
+      <w:proofErr w:type="spellEnd"/>
       <w:r>
         <w:rPr>
           <w:rFonts w:ascii="Courier" w:hAnsi="Courier"/>
           <w:color w:val="C00000"/>
         </w:rPr>
-        <w:t>:last</w:t>
+        <w:t>"</w:t>
+      </w:r>
+      <w:r>
+        <w:rPr>
+          <w:rFonts w:ascii="Courier" w:hAnsi="Courier"/>
+        </w:rPr>
+        <w:t>).after(</w:t>
+      </w:r>
+      <w:r>
+        <w:rPr>
+          <w:rFonts w:ascii="Courier" w:hAnsi="Courier"/>
+          <w:color w:val="C00000"/>
+        </w:rPr>
+        <w:t>"&lt;</w:t>
+      </w:r>
+      <w:proofErr w:type="spellStart"/>
+      <w:r>
+        <w:rPr>
+          <w:rFonts w:ascii="Courier" w:hAnsi="Courier"/>
+          <w:color w:val="C00000"/>
+        </w:rPr>
+        <w:t>hr</w:t>
       </w:r>
       <w:proofErr w:type="spellEnd"/>
-      <w:proofErr w:type="gramEnd"/>
       <w:r>
         <w:rPr>
           <w:rFonts w:ascii="Courier" w:hAnsi="Courier"/>
           <w:color w:val="C00000"/>
         </w:rPr>
-        <w:t>"</w:t>
-      </w:r>
-      <w:r>
-        <w:rPr>
-          <w:rFonts w:ascii="Courier" w:hAnsi="Courier"/>
-        </w:rPr>
-        <w:t>).html(</w:t>
-      </w:r>
-      <w:r>
-        <w:rPr>
-          <w:rFonts w:ascii="Courier" w:hAnsi="Courier"/>
-          <w:color w:val="C00000"/>
-        </w:rPr>
-        <w:t>"</w:t>
-      </w:r>
-      <w:r>
-        <w:rPr>
-          <w:rFonts w:ascii="Courier" w:hAnsi="Courier"/>
-          <w:color w:val="C00000"/>
-        </w:rPr>
-        <w:t>color</w:t>
-      </w:r>
-      <w:r>
-        <w:rPr>
-          <w:rFonts w:ascii="Courier" w:hAnsi="Courier"/>
-          <w:color w:val="C00000"/>
-        </w:rPr>
-        <w:t>"</w:t>
-      </w:r>
-      <w:r>
-        <w:rPr>
-          <w:rFonts w:ascii="Courier" w:hAnsi="Courier"/>
-          <w:color w:val="C00000"/>
-        </w:rPr>
-        <w:t xml:space="preserve">, </w:t>
-      </w:r>
-      <w:r>
-        <w:rPr>
-          <w:rFonts w:ascii="Courier" w:hAnsi="Courier"/>
-          <w:color w:val="C00000"/>
-        </w:rPr>
-        <w:t>"</w:t>
-      </w:r>
-      <w:r>
-        <w:rPr>
-          <w:rFonts w:ascii="Courier" w:hAnsi="Courier"/>
-          <w:color w:val="C00000"/>
-        </w:rPr>
-        <w:t>blue</w:t>
-      </w:r>
-      <w:r>
-        <w:rPr>
-          <w:rFonts w:ascii="Courier" w:hAnsi="Courier"/>
-          <w:color w:val="C00000"/>
-        </w:rPr>
-        <w:t>"</w:t>
+        <w:t>&gt;"</w:t>
       </w:r>
       <w:r>
         <w:rPr>
           <w:rFonts w:ascii="Courier" w:hAnsi="Courier"/>
         </w:rPr>
         <w:t>);</w:t>
+      </w:r>
+      <w:r>
+        <w:rPr>
+          <w:rFonts w:ascii="Courier" w:hAnsi="Courier"/>
+        </w:rPr>
+        <w:br/>
+      </w:r>
+    </w:p>
+    <w:p>
+      <w:pPr>
+        <w:pStyle w:val="ListParagraph"/>
+        <w:widowControl w:val="0"/>
+        <w:numPr>
+          <w:ilvl w:val="1"/>
+          <w:numId w:val="23"/>
+        </w:numPr>
+        <w:autoSpaceDE w:val="0"/>
+        <w:autoSpaceDN w:val="0"/>
+        <w:adjustRightInd w:val="0"/>
+        <w:spacing w:before="240" w:after="0" w:line="240" w:lineRule="auto"/>
+        <w:rPr>
+          <w:rFonts w:asciiTheme="minorHAnsi" w:hAnsiTheme="minorHAnsi"/>
+        </w:rPr>
+      </w:pPr>
+      <w:r>
+        <w:rPr>
+          <w:rFonts w:asciiTheme="minorHAnsi" w:hAnsiTheme="minorHAnsi"/>
+        </w:rPr>
+        <w:t>Retrieve information</w:t>
       </w:r>
     </w:p>
     <w:p>
@@ -2298,11 +3625,42 @@
           <w:rFonts w:asciiTheme="minorHAnsi" w:hAnsiTheme="minorHAnsi"/>
         </w:rPr>
       </w:pPr>
-      <w:r>
-        <w:rPr>
-          <w:rFonts w:asciiTheme="minorHAnsi" w:hAnsiTheme="minorHAnsi"/>
-        </w:rPr>
-        <w:t>tag name + CSS class</w:t>
+      <w:proofErr w:type="gramStart"/>
+      <w:r>
+        <w:rPr>
+          <w:rFonts w:asciiTheme="minorHAnsi" w:hAnsiTheme="minorHAnsi"/>
+        </w:rPr>
+        <w:t xml:space="preserve">The </w:t>
+      </w:r>
+      <w:r>
+        <w:rPr>
+          <w:rFonts w:ascii="Courier" w:hAnsi="Courier"/>
+          <w:i/>
+        </w:rPr>
+        <w:t>.</w:t>
+      </w:r>
+      <w:proofErr w:type="spellStart"/>
+      <w:r>
+        <w:rPr>
+          <w:rFonts w:ascii="Courier" w:hAnsi="Courier"/>
+          <w:i/>
+        </w:rPr>
+        <w:t>attr</w:t>
+      </w:r>
+      <w:proofErr w:type="spellEnd"/>
+      <w:proofErr w:type="gramEnd"/>
+      <w:r>
+        <w:rPr>
+          <w:rFonts w:ascii="Courier" w:hAnsi="Courier"/>
+          <w:i/>
+        </w:rPr>
+        <w:t>()</w:t>
+      </w:r>
+      <w:r>
+        <w:rPr>
+          <w:rFonts w:asciiTheme="minorHAnsi" w:hAnsiTheme="minorHAnsi"/>
+        </w:rPr>
+        <w:t xml:space="preserve"> method – returns the attributes of an element</w:t>
       </w:r>
       <w:r>
         <w:rPr>
@@ -2313,8 +3671,15 @@
       <w:r>
         <w:rPr>
           <w:rFonts w:ascii="Courier" w:hAnsi="Courier"/>
-        </w:rPr>
-        <w:t>$(</w:t>
+          <w:color w:val="0432FF"/>
+        </w:rPr>
+        <w:t>alert</w:t>
+      </w:r>
+      <w:r>
+        <w:rPr>
+          <w:rFonts w:ascii="Courier" w:hAnsi="Courier"/>
+        </w:rPr>
+        <w:t>($(</w:t>
       </w:r>
       <w:r>
         <w:rPr>
@@ -2329,91 +3694,54 @@
           <w:rFonts w:ascii="Courier" w:hAnsi="Courier"/>
           <w:color w:val="C00000"/>
         </w:rPr>
-        <w:t>p</w:t>
-      </w:r>
+        <w:t>img:first</w:t>
+      </w:r>
+      <w:proofErr w:type="spellEnd"/>
       <w:r>
         <w:rPr>
           <w:rFonts w:ascii="Courier" w:hAnsi="Courier"/>
           <w:color w:val="C00000"/>
         </w:rPr>
-        <w:t>.big</w:t>
+        <w:t>"</w:t>
+      </w:r>
+      <w:r>
+        <w:rPr>
+          <w:rFonts w:ascii="Courier" w:hAnsi="Courier"/>
+        </w:rPr>
+        <w:t>).</w:t>
+      </w:r>
+      <w:proofErr w:type="spellStart"/>
+      <w:r>
+        <w:rPr>
+          <w:rFonts w:ascii="Courier" w:hAnsi="Courier"/>
+        </w:rPr>
+        <w:t>attr</w:t>
       </w:r>
       <w:proofErr w:type="spellEnd"/>
       <w:r>
         <w:rPr>
           <w:rFonts w:ascii="Courier" w:hAnsi="Courier"/>
+        </w:rPr>
+        <w:t>(</w:t>
+      </w:r>
+      <w:r>
+        <w:rPr>
+          <w:rFonts w:ascii="Courier" w:hAnsi="Courier"/>
           <w:color w:val="C00000"/>
         </w:rPr>
-        <w:t>"</w:t>
-      </w:r>
-      <w:r>
-        <w:rPr>
-          <w:rFonts w:ascii="Courier" w:hAnsi="Courier"/>
-        </w:rPr>
-        <w:t>).</w:t>
-      </w:r>
-      <w:proofErr w:type="gramStart"/>
-      <w:r>
-        <w:rPr>
-          <w:rFonts w:ascii="Courier" w:hAnsi="Courier"/>
-        </w:rPr>
-        <w:t>html(</w:t>
-      </w:r>
-      <w:proofErr w:type="gramEnd"/>
-      <w:r>
-        <w:rPr>
-          <w:rFonts w:ascii="Courier" w:hAnsi="Courier"/>
-          <w:color w:val="C00000"/>
-        </w:rPr>
-        <w:t>"</w:t>
-      </w:r>
-      <w:r>
-        <w:rPr>
-          <w:rFonts w:ascii="Courier" w:hAnsi="Courier"/>
-          <w:color w:val="C00000"/>
-        </w:rPr>
-        <w:t>color</w:t>
-      </w:r>
-      <w:r>
-        <w:rPr>
-          <w:rFonts w:ascii="Courier" w:hAnsi="Courier"/>
-          <w:color w:val="C00000"/>
-        </w:rPr>
-        <w:t>"</w:t>
-      </w:r>
-      <w:r>
-        <w:rPr>
-          <w:rFonts w:ascii="Courier" w:hAnsi="Courier"/>
-          <w:color w:val="C00000"/>
-        </w:rPr>
-        <w:t xml:space="preserve">, </w:t>
-      </w:r>
-      <w:r>
-        <w:rPr>
-          <w:rFonts w:ascii="Courier" w:hAnsi="Courier"/>
-          <w:color w:val="C00000"/>
-        </w:rPr>
-        <w:t>"</w:t>
-      </w:r>
-      <w:r>
-        <w:rPr>
-          <w:rFonts w:ascii="Courier" w:hAnsi="Courier"/>
-          <w:color w:val="C00000"/>
-        </w:rPr>
-        <w:t>green</w:t>
-      </w:r>
-      <w:r>
-        <w:rPr>
-          <w:rFonts w:ascii="Courier" w:hAnsi="Courier"/>
-          <w:color w:val="C00000"/>
-        </w:rPr>
-        <w:t>"</w:t>
-      </w:r>
-      <w:r>
-        <w:rPr>
-          <w:rFonts w:ascii="Courier" w:hAnsi="Courier"/>
-        </w:rPr>
-        <w:t>);</w:t>
+        <w:t>"id"</w:t>
+      </w:r>
+      <w:r>
+        <w:rPr>
+          <w:rFonts w:ascii="Courier" w:hAnsi="Courier"/>
+        </w:rPr>
+        <w:t>));</w:t>
+      </w:r>
+      <w:r>
+        <w:rPr>
+          <w:rFonts w:ascii="Courier" w:hAnsi="Courier"/>
+        </w:rPr>
+        <w:br/>
       </w:r>
     </w:p>
     <w:p>
@@ -2436,36 +3764,43 @@
         <w:rPr>
           <w:rFonts w:asciiTheme="minorHAnsi" w:hAnsiTheme="minorHAnsi"/>
         </w:rPr>
-        <w:t xml:space="preserve">Complete documentation on selectors: </w:t>
-      </w:r>
-      <w:hyperlink r:id="rId9" w:history="1">
+        <w:t xml:space="preserve">Complete </w:t>
+      </w:r>
+      <w:r>
+        <w:rPr>
+          <w:rFonts w:asciiTheme="minorHAnsi" w:hAnsiTheme="minorHAnsi"/>
+        </w:rPr>
+        <w:t xml:space="preserve">documentation on DOM manipulation: </w:t>
+      </w:r>
+      <w:hyperlink r:id="rId10" w:history="1">
         <w:r>
           <w:rPr>
             <w:rStyle w:val="Hyperlink"/>
             <w:rFonts w:asciiTheme="minorHAnsi" w:hAnsiTheme="minorHAnsi"/>
           </w:rPr>
-          <w:t>http://api.jquery.com/category/selectors/</w:t>
+          <w:t>http://api.jquery.com/category/manipulation/</w:t>
         </w:r>
       </w:hyperlink>
       <w:r>
         <w:rPr>
           <w:rFonts w:asciiTheme="minorHAnsi" w:hAnsiTheme="minorHAnsi"/>
         </w:rPr>
+        <w:t xml:space="preserve"> </w:t>
+      </w:r>
+      <w:r>
+        <w:rPr>
+          <w:rFonts w:asciiTheme="minorHAnsi" w:hAnsiTheme="minorHAnsi"/>
+        </w:rPr>
         <w:br/>
       </w:r>
     </w:p>
     <w:p>
       <w:pPr>
         <w:pStyle w:val="ListParagraph"/>
-        <w:widowControl w:val="0"/>
         <w:numPr>
           <w:ilvl w:val="0"/>
           <w:numId w:val="23"/>
         </w:numPr>
-        <w:autoSpaceDE w:val="0"/>
-        <w:autoSpaceDN w:val="0"/>
-        <w:adjustRightInd w:val="0"/>
-        <w:spacing w:before="240" w:after="0" w:line="240" w:lineRule="auto"/>
         <w:rPr>
           <w:rFonts w:asciiTheme="majorHAnsi" w:hAnsiTheme="majorHAnsi"/>
           <w:b/>
@@ -2497,14 +3832,28 @@
         <w:rPr>
           <w:rFonts w:asciiTheme="minorHAnsi" w:hAnsiTheme="minorHAnsi"/>
         </w:rPr>
-        <w:t>The .on</w:t>
+        <w:t xml:space="preserve">The </w:t>
+      </w:r>
+      <w:r>
+        <w:rPr>
+          <w:rFonts w:ascii="Courier" w:hAnsi="Courier"/>
+          <w:i/>
+        </w:rPr>
+        <w:t>.on</w:t>
       </w:r>
       <w:proofErr w:type="gramEnd"/>
       <w:r>
         <w:rPr>
-          <w:rFonts w:asciiTheme="minorHAnsi" w:hAnsiTheme="minorHAnsi"/>
-        </w:rPr>
-        <w:t>() method</w:t>
+          <w:rFonts w:ascii="Courier" w:hAnsi="Courier"/>
+          <w:i/>
+        </w:rPr>
+        <w:t>()</w:t>
+      </w:r>
+      <w:r>
+        <w:rPr>
+          <w:rFonts w:asciiTheme="minorHAnsi" w:hAnsiTheme="minorHAnsi"/>
+        </w:rPr>
+        <w:t xml:space="preserve"> method</w:t>
       </w:r>
       <w:r>
         <w:rPr>
@@ -2677,6 +4026,14 @@
           <w:shd w:val="clear" w:color="auto" w:fill="FFFFFF"/>
         </w:rPr>
         <w:t>});</w:t>
+      </w:r>
+      <w:r>
+        <w:rPr>
+          <w:rFonts w:ascii="Courier" w:eastAsia="Times New Roman" w:hAnsi="Courier"/>
+          <w:color w:val="000000"/>
+          <w:shd w:val="clear" w:color="auto" w:fill="FFFFFF"/>
+        </w:rPr>
+        <w:br/>
       </w:r>
     </w:p>
     <w:p>
@@ -2711,14 +4068,35 @@
         <w:rPr>
           <w:rFonts w:asciiTheme="minorHAnsi" w:hAnsiTheme="minorHAnsi"/>
         </w:rPr>
-        <w:t xml:space="preserve">, like </w:t>
-      </w:r>
-      <w:r>
-        <w:rPr>
-          <w:rFonts w:asciiTheme="minorHAnsi" w:hAnsiTheme="minorHAnsi"/>
+        <w:t xml:space="preserve">, </w:t>
+      </w:r>
+      <w:proofErr w:type="gramStart"/>
+      <w:r>
+        <w:rPr>
+          <w:rFonts w:asciiTheme="minorHAnsi" w:hAnsiTheme="minorHAnsi"/>
+        </w:rPr>
+        <w:t xml:space="preserve">like </w:t>
+      </w:r>
+      <w:r>
+        <w:rPr>
+          <w:rFonts w:ascii="Courier" w:hAnsi="Courier"/>
+        </w:rPr>
+        <w:t>.</w:t>
+      </w:r>
+      <w:r>
+        <w:rPr>
+          <w:rFonts w:ascii="Courier" w:hAnsi="Courier"/>
           <w:i/>
         </w:rPr>
         <w:t>click</w:t>
+      </w:r>
+      <w:proofErr w:type="gramEnd"/>
+      <w:r>
+        <w:rPr>
+          <w:rFonts w:ascii="Courier" w:hAnsi="Courier"/>
+          <w:i/>
+        </w:rPr>
+        <w:t>()</w:t>
       </w:r>
       <w:r>
         <w:rPr>
@@ -2741,7 +4119,6 @@
         </w:rPr>
         <w:t>"p"</w:t>
       </w:r>
-      <w:proofErr w:type="gramStart"/>
       <w:r>
         <w:rPr>
           <w:rFonts w:ascii="Courier" w:eastAsia="Times New Roman" w:hAnsi="Courier"/>
@@ -2756,7 +4133,6 @@
         </w:rPr>
         <w:t>click</w:t>
       </w:r>
-      <w:proofErr w:type="gramEnd"/>
       <w:r>
         <w:rPr>
           <w:rFonts w:ascii="Courier" w:eastAsia="Times New Roman" w:hAnsi="Courier"/>
@@ -2870,28 +4246,9 @@
         <w:t>});</w:t>
       </w:r>
     </w:p>
-    <w:p>
-      <w:pPr>
-        <w:pStyle w:val="ListParagraph"/>
-        <w:widowControl w:val="0"/>
-        <w:numPr>
-          <w:ilvl w:val="0"/>
-          <w:numId w:val="23"/>
-        </w:numPr>
-        <w:autoSpaceDE w:val="0"/>
-        <w:autoSpaceDN w:val="0"/>
-        <w:adjustRightInd w:val="0"/>
-        <w:spacing w:before="240" w:after="0" w:line="240" w:lineRule="auto"/>
-        <w:rPr>
-          <w:rFonts w:asciiTheme="minorHAnsi" w:hAnsiTheme="minorHAnsi"/>
-        </w:rPr>
-      </w:pPr>
-      <w:bookmarkStart w:id="0" w:name="_GoBack"/>
-      <w:bookmarkEnd w:id="0"/>
-    </w:p>
     <w:sectPr>
-      <w:headerReference w:type="default" r:id="rId10"/>
-      <w:footerReference w:type="default" r:id="rId11"/>
+      <w:headerReference w:type="default" r:id="rId11"/>
+      <w:footerReference w:type="default" r:id="rId12"/>
       <w:type w:val="continuous"/>
       <w:pgSz w:w="12240" w:h="15840"/>
       <w:pgMar w:top="1440" w:right="270" w:bottom="1152" w:left="907" w:header="720" w:footer="720" w:gutter="0"/>
@@ -2974,6 +4331,7 @@
   <w:p>
     <w:pPr>
       <w:pStyle w:val="Header"/>
+      <w:spacing w:after="100" w:afterAutospacing="1"/>
     </w:pPr>
     <w:r>
       <w:t>CS133JS L</w:t>
@@ -2981,16 +4339,13 @@
     <w:r>
       <w:t>esson Plan for Week 9, Session 1</w:t>
     </w:r>
-  </w:p>
-  <w:p>
-    <w:pPr>
-      <w:pStyle w:val="Header"/>
-    </w:pPr>
     <w:r>
       <w:tab/>
     </w:r>
     <w:r>
       <w:tab/>
+    </w:r>
+    <w:r>
       <w:t>May 30</w:t>
     </w:r>
     <w:r>
@@ -3633,7 +4988,7 @@
   <w:abstractNum w:abstractNumId="5">
     <w:nsid w:val="134151E7"/>
     <w:multiLevelType w:val="hybridMultilevel"/>
-    <w:tmpl w:val="ABC41B0E"/>
+    <w:tmpl w:val="2C3C6D26"/>
     <w:lvl w:ilvl="0" w:tplc="04090001">
       <w:start w:val="1"/>
       <w:numFmt w:val="bullet"/>
@@ -6005,6 +7360,7 @@
     <w:lsdException w:name="HTML Sample" w:semiHidden="1" w:unhideWhenUsed="1"/>
     <w:lsdException w:name="HTML Typewriter" w:semiHidden="1" w:unhideWhenUsed="1"/>
     <w:lsdException w:name="HTML Variable" w:semiHidden="1" w:unhideWhenUsed="1"/>
+    <w:lsdException w:name="Normal Table" w:semiHidden="1" w:unhideWhenUsed="1"/>
     <w:lsdException w:name="annotation subject" w:semiHidden="1" w:unhideWhenUsed="1"/>
     <w:lsdException w:name="No List" w:semiHidden="1" w:unhideWhenUsed="1"/>
     <w:lsdException w:name="Outline List 1" w:semiHidden="1" w:unhideWhenUsed="1"/>
@@ -6050,9 +7406,11 @@
     <w:lsdException w:name="Table Subtle 1" w:semiHidden="1" w:unhideWhenUsed="1"/>
     <w:lsdException w:name="Table Subtle 2" w:semiHidden="1" w:unhideWhenUsed="1"/>
     <w:lsdException w:name="Table Web 1" w:semiHidden="1" w:unhideWhenUsed="1"/>
+    <w:lsdException w:name="Table Web 2" w:semiHidden="1" w:unhideWhenUsed="1"/>
     <w:lsdException w:name="Table Web 3" w:semiHidden="1" w:unhideWhenUsed="1"/>
     <w:lsdException w:name="Balloon Text" w:semiHidden="1" w:unhideWhenUsed="1"/>
     <w:lsdException w:name="Table Grid" w:uiPriority="39"/>
+    <w:lsdException w:name="Table Theme" w:semiHidden="1" w:unhideWhenUsed="1"/>
     <w:lsdException w:name="Placeholder Text" w:semiHidden="1" w:uiPriority="67"/>
     <w:lsdException w:name="No Spacing" w:uiPriority="68"/>
     <w:lsdException w:name="Light Shading" w:uiPriority="69"/>
@@ -6316,6 +7674,7 @@
   <w:style w:type="character" w:default="1" w:styleId="DefaultParagraphFont">
     <w:name w:val="Default Paragraph Font"/>
     <w:uiPriority w:val="1"/>
+    <w:semiHidden/>
     <w:unhideWhenUsed/>
   </w:style>
   <w:style w:type="table" w:default="1" w:styleId="TableNormal">

</xml_diff>